<commit_message>
Modified final version of daily scrums
</commit_message>
<xml_diff>
--- a/src/main/resources/docs/sprint-1/Daily_Scrums.docx
+++ b/src/main/resources/docs/sprint-1/Daily_Scrums.docx
@@ -1,6 +1,6 @@
 
 <file path=word/document.xml><?xml version="1.0" encoding="utf-8"?>
-<w:document xmlns:wpc="http://schemas.microsoft.com/office/word/2010/wordprocessingCanvas" xmlns:cx="http://schemas.microsoft.com/office/drawing/2014/chartex" xmlns:cx1="http://schemas.microsoft.com/office/drawing/2015/9/8/chartex" xmlns:cx2="http://schemas.microsoft.com/office/drawing/2015/10/21/chartex" xmlns:cx3="http://schemas.microsoft.com/office/drawing/2016/5/9/chartex" xmlns:cx4="http://schemas.microsoft.com/office/drawing/2016/5/10/chartex" xmlns:cx5="http://schemas.microsoft.com/office/drawing/2016/5/11/chartex" xmlns:cx6="http://schemas.microsoft.com/office/drawing/2016/5/12/chartex" xmlns:cx7="http://schemas.microsoft.com/office/drawing/2016/5/13/chartex" xmlns:cx8="http://schemas.microsoft.com/office/drawing/2016/5/14/chartex" xmlns:mc="http://schemas.openxmlformats.org/markup-compatibility/2006" xmlns:aink="http://schemas.microsoft.com/office/drawing/2016/ink" xmlns:am3d="http://schemas.microsoft.com/office/drawing/2017/model3d" xmlns:o="urn:schemas-microsoft-com:office:office" xmlns:r="http://schemas.openxmlformats.org/officeDocument/2006/relationships" xmlns:m="http://schemas.openxmlformats.org/officeDocument/2006/math" xmlns:v="urn:schemas-microsoft-com:vml" xmlns:wp14="http://schemas.microsoft.com/office/word/2010/wordprocessingDrawing" xmlns:wp="http://schemas.openxmlformats.org/drawingml/2006/wordprocessingDrawing" xmlns:w10="urn:schemas-microsoft-com:office:word" xmlns:w="http://schemas.openxmlformats.org/wordprocessingml/2006/main" xmlns:w14="http://schemas.microsoft.com/office/word/2010/wordml" xmlns:w15="http://schemas.microsoft.com/office/word/2012/wordml" xmlns:w16cid="http://schemas.microsoft.com/office/word/2016/wordml/cid" xmlns:w16se="http://schemas.microsoft.com/office/word/2015/wordml/symex" xmlns:wpg="http://schemas.microsoft.com/office/word/2010/wordprocessingGroup" xmlns:wpi="http://schemas.microsoft.com/office/word/2010/wordprocessingInk" xmlns:wne="http://schemas.microsoft.com/office/word/2006/wordml" xmlns:wps="http://schemas.microsoft.com/office/word/2010/wordprocessingShape" mc:Ignorable="w14 w15 w16se w16cid wp14">
+<w:document xmlns:wpc="http://schemas.microsoft.com/office/word/2010/wordprocessingCanvas" xmlns:cx="http://schemas.microsoft.com/office/drawing/2014/chartex" xmlns:cx1="http://schemas.microsoft.com/office/drawing/2015/9/8/chartex" xmlns:cx2="http://schemas.microsoft.com/office/drawing/2015/10/21/chartex" xmlns:cx3="http://schemas.microsoft.com/office/drawing/2016/5/9/chartex" xmlns:cx4="http://schemas.microsoft.com/office/drawing/2016/5/10/chartex" xmlns:cx5="http://schemas.microsoft.com/office/drawing/2016/5/11/chartex" xmlns:cx6="http://schemas.microsoft.com/office/drawing/2016/5/12/chartex" xmlns:cx7="http://schemas.microsoft.com/office/drawing/2016/5/13/chartex" xmlns:cx8="http://schemas.microsoft.com/office/drawing/2016/5/14/chartex" xmlns:mc="http://schemas.openxmlformats.org/markup-compatibility/2006" xmlns:aink="http://schemas.microsoft.com/office/drawing/2016/ink" xmlns:am3d="http://schemas.microsoft.com/office/drawing/2017/model3d" xmlns:o="urn:schemas-microsoft-com:office:office" xmlns:r="http://schemas.openxmlformats.org/officeDocument/2006/relationships" xmlns:m="http://schemas.openxmlformats.org/officeDocument/2006/math" xmlns:v="urn:schemas-microsoft-com:vml" xmlns:wp14="http://schemas.microsoft.com/office/word/2010/wordprocessingDrawing" xmlns:wp="http://schemas.openxmlformats.org/drawingml/2006/wordprocessingDrawing" xmlns:w10="urn:schemas-microsoft-com:office:word" xmlns:w="http://schemas.openxmlformats.org/wordprocessingml/2006/main" xmlns:w14="http://schemas.microsoft.com/office/word/2010/wordml" xmlns:w15="http://schemas.microsoft.com/office/word/2012/wordml" xmlns:w16cex="http://schemas.microsoft.com/office/word/2018/wordml/cex" xmlns:w16cid="http://schemas.microsoft.com/office/word/2016/wordml/cid" xmlns:w16="http://schemas.microsoft.com/office/word/2018/wordml" xmlns:w16se="http://schemas.microsoft.com/office/word/2015/wordml/symex" xmlns:wpg="http://schemas.microsoft.com/office/word/2010/wordprocessingGroup" xmlns:wpi="http://schemas.microsoft.com/office/word/2010/wordprocessingInk" xmlns:wne="http://schemas.microsoft.com/office/word/2006/wordml" xmlns:wps="http://schemas.microsoft.com/office/word/2010/wordprocessingShape" mc:Ignorable="w14 w15 w16se w16cid w16 w16cex wp14">
   <w:body>
     <w:p>
       <w:pPr>
@@ -308,7 +308,7 @@
     </w:p>
     <w:tbl>
       <w:tblPr>
-        <w:tblStyle w:val="TableGrid"/>
+        <w:tblStyle w:val="Tablaconcuadrcula"/>
         <w:tblpPr w:leftFromText="141" w:rightFromText="141" w:vertAnchor="text" w:horzAnchor="margin" w:tblpXSpec="center" w:tblpY="278"/>
         <w:tblW w:w="4395" w:type="dxa"/>
         <w:tblLook w:val="04A0" w:firstRow="1" w:lastRow="0" w:firstColumn="1" w:lastColumn="0" w:noHBand="0" w:noVBand="1"/>
@@ -451,7 +451,7 @@
     </w:p>
     <w:tbl>
       <w:tblPr>
-        <w:tblStyle w:val="TableGrid"/>
+        <w:tblStyle w:val="Tablaconcuadrcula"/>
         <w:tblW w:w="8784" w:type="dxa"/>
         <w:tblLook w:val="04A0" w:firstRow="1" w:lastRow="0" w:firstColumn="1" w:lastColumn="0" w:noHBand="0" w:noVBand="1"/>
       </w:tblPr>
@@ -603,6 +603,24 @@
                 <w:szCs w:val="24"/>
               </w:rPr>
             </w:pPr>
+            <w:proofErr w:type="spellStart"/>
+            <w:r>
+              <w:rPr>
+                <w:rFonts w:ascii="Arial Narrow" w:hAnsi="Arial Narrow"/>
+                <w:sz w:val="24"/>
+                <w:szCs w:val="24"/>
+              </w:rPr>
+              <w:t>Daily</w:t>
+            </w:r>
+            <w:proofErr w:type="spellEnd"/>
+            <w:r>
+              <w:rPr>
+                <w:rFonts w:ascii="Arial Narrow" w:hAnsi="Arial Narrow"/>
+                <w:sz w:val="24"/>
+                <w:szCs w:val="24"/>
+              </w:rPr>
+              <w:t xml:space="preserve"> </w:t>
+            </w:r>
             <w:r>
               <w:rPr>
                 <w:rFonts w:ascii="Arial Narrow" w:hAnsi="Arial Narrow"/>
@@ -674,6 +692,24 @@
                 <w:szCs w:val="24"/>
               </w:rPr>
             </w:pPr>
+            <w:proofErr w:type="spellStart"/>
+            <w:r>
+              <w:rPr>
+                <w:rFonts w:ascii="Arial Narrow" w:hAnsi="Arial Narrow"/>
+                <w:sz w:val="24"/>
+                <w:szCs w:val="24"/>
+              </w:rPr>
+              <w:t>Daily</w:t>
+            </w:r>
+            <w:proofErr w:type="spellEnd"/>
+            <w:r>
+              <w:rPr>
+                <w:rFonts w:ascii="Arial Narrow" w:hAnsi="Arial Narrow"/>
+                <w:sz w:val="24"/>
+                <w:szCs w:val="24"/>
+              </w:rPr>
+              <w:t xml:space="preserve"> </w:t>
+            </w:r>
             <w:r>
               <w:rPr>
                 <w:rFonts w:ascii="Arial Narrow" w:hAnsi="Arial Narrow"/>
@@ -745,6 +781,24 @@
                 <w:szCs w:val="24"/>
               </w:rPr>
             </w:pPr>
+            <w:proofErr w:type="spellStart"/>
+            <w:r>
+              <w:rPr>
+                <w:rFonts w:ascii="Arial Narrow" w:hAnsi="Arial Narrow"/>
+                <w:sz w:val="24"/>
+                <w:szCs w:val="24"/>
+              </w:rPr>
+              <w:t>Daily</w:t>
+            </w:r>
+            <w:proofErr w:type="spellEnd"/>
+            <w:r>
+              <w:rPr>
+                <w:rFonts w:ascii="Arial Narrow" w:hAnsi="Arial Narrow"/>
+                <w:sz w:val="24"/>
+                <w:szCs w:val="24"/>
+              </w:rPr>
+              <w:t xml:space="preserve"> </w:t>
+            </w:r>
             <w:r>
               <w:rPr>
                 <w:rFonts w:ascii="Arial Narrow" w:hAnsi="Arial Narrow"/>
@@ -816,6 +870,24 @@
                 <w:szCs w:val="24"/>
               </w:rPr>
             </w:pPr>
+            <w:proofErr w:type="spellStart"/>
+            <w:r>
+              <w:rPr>
+                <w:rFonts w:ascii="Arial Narrow" w:hAnsi="Arial Narrow"/>
+                <w:sz w:val="24"/>
+                <w:szCs w:val="24"/>
+              </w:rPr>
+              <w:t>Daily</w:t>
+            </w:r>
+            <w:proofErr w:type="spellEnd"/>
+            <w:r>
+              <w:rPr>
+                <w:rFonts w:ascii="Arial Narrow" w:hAnsi="Arial Narrow"/>
+                <w:sz w:val="24"/>
+                <w:szCs w:val="24"/>
+              </w:rPr>
+              <w:t xml:space="preserve"> </w:t>
+            </w:r>
             <w:r>
               <w:rPr>
                 <w:rFonts w:ascii="Arial Narrow" w:hAnsi="Arial Narrow"/>
@@ -827,6 +899,87 @@
           </w:p>
         </w:tc>
       </w:tr>
+      <w:tr>
+        <w:tc>
+          <w:tcPr>
+            <w:tcW w:w="1785" w:type="dxa"/>
+          </w:tcPr>
+          <w:p>
+            <w:pPr>
+              <w:ind w:firstLine="0"/>
+              <w:rPr>
+                <w:rFonts w:ascii="Arial Narrow" w:hAnsi="Arial Narrow"/>
+                <w:sz w:val="24"/>
+                <w:szCs w:val="24"/>
+              </w:rPr>
+            </w:pPr>
+            <w:r>
+              <w:rPr>
+                <w:rFonts w:ascii="Arial Narrow" w:hAnsi="Arial Narrow"/>
+                <w:sz w:val="24"/>
+                <w:szCs w:val="24"/>
+              </w:rPr>
+              <w:t>&lt;05/04/2021&gt;</w:t>
+            </w:r>
+          </w:p>
+        </w:tc>
+        <w:tc>
+          <w:tcPr>
+            <w:tcW w:w="1206" w:type="dxa"/>
+          </w:tcPr>
+          <w:p>
+            <w:pPr>
+              <w:ind w:firstLine="0"/>
+              <w:rPr>
+                <w:rFonts w:ascii="Arial Narrow" w:hAnsi="Arial Narrow"/>
+                <w:sz w:val="24"/>
+                <w:szCs w:val="24"/>
+              </w:rPr>
+            </w:pPr>
+            <w:r>
+              <w:rPr>
+                <w:rFonts w:ascii="Arial Narrow" w:hAnsi="Arial Narrow"/>
+                <w:sz w:val="24"/>
+                <w:szCs w:val="24"/>
+              </w:rPr>
+              <w:t>v05r01</w:t>
+            </w:r>
+          </w:p>
+        </w:tc>
+        <w:tc>
+          <w:tcPr>
+            <w:tcW w:w="5793" w:type="dxa"/>
+          </w:tcPr>
+          <w:p>
+            <w:pPr>
+              <w:ind w:firstLine="0"/>
+              <w:rPr>
+                <w:rFonts w:ascii="Arial Narrow" w:hAnsi="Arial Narrow"/>
+                <w:sz w:val="24"/>
+                <w:szCs w:val="24"/>
+              </w:rPr>
+            </w:pPr>
+            <w:proofErr w:type="spellStart"/>
+            <w:r>
+              <w:rPr>
+                <w:rFonts w:ascii="Arial Narrow" w:hAnsi="Arial Narrow"/>
+                <w:sz w:val="24"/>
+                <w:szCs w:val="24"/>
+              </w:rPr>
+              <w:t>Daily</w:t>
+            </w:r>
+            <w:proofErr w:type="spellEnd"/>
+            <w:r>
+              <w:rPr>
+                <w:rFonts w:ascii="Arial Narrow" w:hAnsi="Arial Narrow"/>
+                <w:sz w:val="24"/>
+                <w:szCs w:val="24"/>
+              </w:rPr>
+              <w:t xml:space="preserve"> Scrum 5</w:t>
+            </w:r>
+          </w:p>
+        </w:tc>
+      </w:tr>
     </w:tbl>
     <w:p>
       <w:pPr>
@@ -881,7 +1034,7 @@
     </w:p>
     <w:p>
       <w:pPr>
-        <w:pStyle w:val="TOCHeading"/>
+        <w:pStyle w:val="TtuloTDC"/>
         <w:rPr>
           <w:rFonts w:ascii="Arial Narrow" w:hAnsi="Arial Narrow"/>
         </w:rPr>
@@ -895,6 +1048,11 @@
     </w:p>
     <w:sdt>
       <w:sdtPr>
+        <w:rPr>
+          <w:rFonts w:eastAsiaTheme="minorHAnsi" w:cstheme="minorBidi"/>
+          <w:sz w:val="22"/>
+          <w:szCs w:val="22"/>
+        </w:rPr>
         <w:id w:val="-664480456"/>
         <w:docPartObj>
           <w:docPartGallery w:val="Table of Contents"/>
@@ -903,18 +1061,15 @@
       </w:sdtPr>
       <w:sdtEndPr>
         <w:rPr>
-          <w:rFonts w:eastAsiaTheme="minorHAnsi" w:cstheme="minorBidi"/>
           <w:b/>
           <w:bCs/>
           <w:noProof/>
-          <w:sz w:val="22"/>
-          <w:szCs w:val="22"/>
         </w:rPr>
       </w:sdtEndPr>
       <w:sdtContent>
         <w:p>
           <w:pPr>
-            <w:pStyle w:val="TOCHeading"/>
+            <w:pStyle w:val="TtuloTDC"/>
             <w:rPr>
               <w:rFonts w:ascii="Arial Narrow" w:hAnsi="Arial Narrow"/>
             </w:rPr>
@@ -925,7 +1080,7 @@
         </w:p>
         <w:p>
           <w:pPr>
-            <w:pStyle w:val="TOC2"/>
+            <w:pStyle w:val="TDC2"/>
             <w:tabs>
               <w:tab w:val="left" w:pos="1100"/>
               <w:tab w:val="right" w:leader="dot" w:pos="8494"/>
@@ -933,7 +1088,7 @@
             <w:rPr>
               <w:rFonts w:asciiTheme="minorHAnsi" w:hAnsiTheme="minorHAnsi"/>
               <w:noProof/>
-              <w:lang w:val="en-US"/>
+              <w:lang w:eastAsia="es-ES"/>
             </w:rPr>
           </w:pPr>
           <w:r>
@@ -945,10 +1100,10 @@
           <w:r>
             <w:fldChar w:fldCharType="separate"/>
           </w:r>
-          <w:hyperlink w:anchor="_Toc68524158" w:history="1">
+          <w:hyperlink w:anchor="_Toc68534819" w:history="1">
             <w:r>
               <w:rPr>
-                <w:rStyle w:val="Hyperlink"/>
+                <w:rStyle w:val="Hipervnculo"/>
                 <w:noProof/>
               </w:rPr>
               <w:t>I.1.</w:t>
@@ -957,16 +1112,16 @@
               <w:rPr>
                 <w:rFonts w:asciiTheme="minorHAnsi" w:hAnsiTheme="minorHAnsi"/>
                 <w:noProof/>
-                <w:lang w:val="en-US"/>
+                <w:lang w:eastAsia="es-ES"/>
               </w:rPr>
               <w:tab/>
             </w:r>
             <w:r>
               <w:rPr>
-                <w:rStyle w:val="Hyperlink"/>
+                <w:rStyle w:val="Hipervnculo"/>
                 <w:noProof/>
               </w:rPr>
-              <w:t>Scrum 1</w:t>
+              <w:t>Daily Scrum 1</w:t>
             </w:r>
             <w:r>
               <w:rPr>
@@ -987,7 +1142,7 @@
                 <w:noProof/>
                 <w:webHidden/>
               </w:rPr>
-              <w:instrText xml:space="preserve"> PAGEREF _Toc68524158 \h </w:instrText>
+              <w:instrText xml:space="preserve"> PAGEREF _Toc68534819 \h </w:instrText>
             </w:r>
             <w:r>
               <w:rPr>
@@ -1020,7 +1175,7 @@
         </w:p>
         <w:p>
           <w:pPr>
-            <w:pStyle w:val="TOC2"/>
+            <w:pStyle w:val="TDC2"/>
             <w:tabs>
               <w:tab w:val="left" w:pos="1100"/>
               <w:tab w:val="right" w:leader="dot" w:pos="8494"/>
@@ -1028,13 +1183,13 @@
             <w:rPr>
               <w:rFonts w:asciiTheme="minorHAnsi" w:hAnsiTheme="minorHAnsi"/>
               <w:noProof/>
-              <w:lang w:val="en-US"/>
+              <w:lang w:eastAsia="es-ES"/>
             </w:rPr>
           </w:pPr>
-          <w:hyperlink w:anchor="_Toc68524159" w:history="1">
+          <w:hyperlink w:anchor="_Toc68534820" w:history="1">
             <w:r>
               <w:rPr>
-                <w:rStyle w:val="Hyperlink"/>
+                <w:rStyle w:val="Hipervnculo"/>
                 <w:noProof/>
               </w:rPr>
               <w:t>I.2.</w:t>
@@ -1043,16 +1198,16 @@
               <w:rPr>
                 <w:rFonts w:asciiTheme="minorHAnsi" w:hAnsiTheme="minorHAnsi"/>
                 <w:noProof/>
-                <w:lang w:val="en-US"/>
+                <w:lang w:eastAsia="es-ES"/>
               </w:rPr>
               <w:tab/>
             </w:r>
             <w:r>
               <w:rPr>
-                <w:rStyle w:val="Hyperlink"/>
+                <w:rStyle w:val="Hipervnculo"/>
                 <w:noProof/>
               </w:rPr>
-              <w:t>Scrum 2</w:t>
+              <w:t>Daily Scrum 2</w:t>
             </w:r>
             <w:r>
               <w:rPr>
@@ -1073,7 +1228,7 @@
                 <w:noProof/>
                 <w:webHidden/>
               </w:rPr>
-              <w:instrText xml:space="preserve"> PAGEREF _Toc68524159 \h </w:instrText>
+              <w:instrText xml:space="preserve"> PAGEREF _Toc68534820 \h </w:instrText>
             </w:r>
             <w:r>
               <w:rPr>
@@ -1106,7 +1261,7 @@
         </w:p>
         <w:p>
           <w:pPr>
-            <w:pStyle w:val="TOC2"/>
+            <w:pStyle w:val="TDC2"/>
             <w:tabs>
               <w:tab w:val="left" w:pos="1100"/>
               <w:tab w:val="right" w:leader="dot" w:pos="8494"/>
@@ -1114,13 +1269,13 @@
             <w:rPr>
               <w:rFonts w:asciiTheme="minorHAnsi" w:hAnsiTheme="minorHAnsi"/>
               <w:noProof/>
-              <w:lang w:val="en-US"/>
+              <w:lang w:eastAsia="es-ES"/>
             </w:rPr>
           </w:pPr>
-          <w:hyperlink w:anchor="_Toc68524160" w:history="1">
+          <w:hyperlink w:anchor="_Toc68534821" w:history="1">
             <w:r>
               <w:rPr>
-                <w:rStyle w:val="Hyperlink"/>
+                <w:rStyle w:val="Hipervnculo"/>
                 <w:noProof/>
               </w:rPr>
               <w:t>I.3.</w:t>
@@ -1129,16 +1284,16 @@
               <w:rPr>
                 <w:rFonts w:asciiTheme="minorHAnsi" w:hAnsiTheme="minorHAnsi"/>
                 <w:noProof/>
-                <w:lang w:val="en-US"/>
+                <w:lang w:eastAsia="es-ES"/>
               </w:rPr>
               <w:tab/>
             </w:r>
             <w:r>
               <w:rPr>
-                <w:rStyle w:val="Hyperlink"/>
+                <w:rStyle w:val="Hipervnculo"/>
                 <w:noProof/>
               </w:rPr>
-              <w:t>Scrum 3</w:t>
+              <w:t>Daily Scrum 3</w:t>
             </w:r>
             <w:r>
               <w:rPr>
@@ -1159,7 +1314,7 @@
                 <w:noProof/>
                 <w:webHidden/>
               </w:rPr>
-              <w:instrText xml:space="preserve"> PAGEREF _Toc68524160 \h </w:instrText>
+              <w:instrText xml:space="preserve"> PAGEREF _Toc68534821 \h </w:instrText>
             </w:r>
             <w:r>
               <w:rPr>
@@ -1192,7 +1347,7 @@
         </w:p>
         <w:p>
           <w:pPr>
-            <w:pStyle w:val="TOC2"/>
+            <w:pStyle w:val="TDC2"/>
             <w:tabs>
               <w:tab w:val="left" w:pos="1100"/>
               <w:tab w:val="right" w:leader="dot" w:pos="8494"/>
@@ -1200,13 +1355,13 @@
             <w:rPr>
               <w:rFonts w:asciiTheme="minorHAnsi" w:hAnsiTheme="minorHAnsi"/>
               <w:noProof/>
-              <w:lang w:val="en-US"/>
+              <w:lang w:eastAsia="es-ES"/>
             </w:rPr>
           </w:pPr>
-          <w:hyperlink w:anchor="_Toc68524161" w:history="1">
+          <w:hyperlink w:anchor="_Toc68534822" w:history="1">
             <w:r>
               <w:rPr>
-                <w:rStyle w:val="Hyperlink"/>
+                <w:rStyle w:val="Hipervnculo"/>
                 <w:noProof/>
               </w:rPr>
               <w:t>I.4.</w:t>
@@ -1215,16 +1370,16 @@
               <w:rPr>
                 <w:rFonts w:asciiTheme="minorHAnsi" w:hAnsiTheme="minorHAnsi"/>
                 <w:noProof/>
-                <w:lang w:val="en-US"/>
+                <w:lang w:eastAsia="es-ES"/>
               </w:rPr>
               <w:tab/>
             </w:r>
             <w:r>
               <w:rPr>
-                <w:rStyle w:val="Hyperlink"/>
+                <w:rStyle w:val="Hipervnculo"/>
                 <w:noProof/>
               </w:rPr>
-              <w:t>Scrum 4</w:t>
+              <w:t>Daily Scrum 4</w:t>
             </w:r>
             <w:r>
               <w:rPr>
@@ -1245,7 +1400,7 @@
                 <w:noProof/>
                 <w:webHidden/>
               </w:rPr>
-              <w:instrText xml:space="preserve"> PAGEREF _Toc68524161 \h </w:instrText>
+              <w:instrText xml:space="preserve"> PAGEREF _Toc68534822 \h </w:instrText>
             </w:r>
             <w:r>
               <w:rPr>
@@ -1326,19 +1481,25 @@
           <w:docGrid w:linePitch="360"/>
         </w:sectPr>
       </w:pPr>
-      <w:bookmarkStart w:id="0" w:name="_GoBack"/>
-      <w:bookmarkEnd w:id="0"/>
     </w:p>
     <w:p>
       <w:pPr>
-        <w:pStyle w:val="Heading2"/>
-      </w:pPr>
-      <w:bookmarkStart w:id="1" w:name="_Toc68524158"/>
+        <w:pStyle w:val="Ttulo2"/>
+      </w:pPr>
+      <w:bookmarkStart w:id="0" w:name="_Toc68534819"/>
+      <w:proofErr w:type="spellStart"/>
       <w:r>
         <w:lastRenderedPageBreak/>
+        <w:t>Daily</w:t>
+      </w:r>
+      <w:proofErr w:type="spellEnd"/>
+      <w:r>
+        <w:t xml:space="preserve"> </w:t>
+      </w:r>
+      <w:r>
         <w:t>Scrum 1</w:t>
       </w:r>
-      <w:bookmarkEnd w:id="1"/>
+      <w:bookmarkEnd w:id="0"/>
     </w:p>
     <w:p>
       <w:pPr>
@@ -1406,7 +1567,7 @@
     </w:p>
     <w:p>
       <w:pPr>
-        <w:pStyle w:val="ListParagraph"/>
+        <w:pStyle w:val="Prrafodelista"/>
         <w:numPr>
           <w:ilvl w:val="0"/>
           <w:numId w:val="3"/>
@@ -1426,7 +1587,7 @@
     </w:p>
     <w:p>
       <w:pPr>
-        <w:pStyle w:val="ListParagraph"/>
+        <w:pStyle w:val="Prrafodelista"/>
         <w:numPr>
           <w:ilvl w:val="0"/>
           <w:numId w:val="3"/>
@@ -1446,7 +1607,7 @@
     </w:p>
     <w:p>
       <w:pPr>
-        <w:pStyle w:val="ListParagraph"/>
+        <w:pStyle w:val="Prrafodelista"/>
         <w:numPr>
           <w:ilvl w:val="0"/>
           <w:numId w:val="3"/>
@@ -1466,7 +1627,7 @@
     </w:p>
     <w:p>
       <w:pPr>
-        <w:pStyle w:val="ListParagraph"/>
+        <w:pStyle w:val="Prrafodelista"/>
         <w:numPr>
           <w:ilvl w:val="0"/>
           <w:numId w:val="3"/>
@@ -1486,7 +1647,7 @@
     </w:p>
     <w:p>
       <w:pPr>
-        <w:pStyle w:val="ListParagraph"/>
+        <w:pStyle w:val="Prrafodelista"/>
         <w:numPr>
           <w:ilvl w:val="0"/>
           <w:numId w:val="3"/>
@@ -1527,116 +1688,36 @@
     </w:p>
     <w:p>
       <w:pPr>
-        <w:spacing w:line="276" w:lineRule="auto"/>
+        <w:ind w:firstLine="0"/>
         <w:jc w:val="left"/>
-      </w:pPr>
-      <w:r>
-        <w:rPr>
-          <w:rFonts w:ascii="Arial Narrow" w:eastAsia="Arial Narrow" w:hAnsi="Arial Narrow" w:cs="Arial Narrow"/>
-        </w:rPr>
-        <w:t>Para este primer sprint Esteban Cabezas Díaz se encargó de la tarea #7, #2.</w:t>
-      </w:r>
+        <w:rPr>
+          <w:rFonts w:eastAsia="Calibri"/>
+        </w:rPr>
+      </w:pPr>
     </w:p>
     <w:p>
-      <w:pPr>
-        <w:spacing w:line="276" w:lineRule="auto"/>
-        <w:jc w:val="left"/>
-      </w:pPr>
-      <w:r>
-        <w:rPr>
-          <w:rFonts w:ascii="Arial Narrow" w:eastAsia="Arial Narrow" w:hAnsi="Arial Narrow" w:cs="Arial Narrow"/>
-        </w:rPr>
-        <w:t>Pablo Gonzalez Moncalvillo se encargó de la tarea #6, #1, #2.</w:t>
+      <w:r>
+        <w:br w:type="page"/>
       </w:r>
     </w:p>
     <w:p>
       <w:pPr>
-        <w:spacing w:line="276" w:lineRule="auto"/>
-        <w:jc w:val="left"/>
-      </w:pPr>
-      <w:r>
-        <w:rPr>
-          <w:rFonts w:ascii="Arial Narrow" w:eastAsia="Arial Narrow" w:hAnsi="Arial Narrow" w:cs="Arial Narrow"/>
-        </w:rPr>
-        <w:t>Manuel Jesús Granados Lopez de la tarea #4, #2.</w:t>
-      </w:r>
-    </w:p>
-    <w:p>
-      <w:pPr>
-        <w:spacing w:line="276" w:lineRule="auto"/>
-        <w:jc w:val="left"/>
-      </w:pPr>
-      <w:r>
-        <w:rPr>
-          <w:rFonts w:ascii="Arial Narrow" w:eastAsia="Arial Narrow" w:hAnsi="Arial Narrow" w:cs="Arial Narrow"/>
-        </w:rPr>
-        <w:t>Jacobo García Velasco de la tarea #5, #2.</w:t>
-      </w:r>
-    </w:p>
-    <w:p>
-      <w:pPr>
-        <w:spacing w:line="276" w:lineRule="auto"/>
-        <w:jc w:val="left"/>
-      </w:pPr>
-      <w:r>
-        <w:rPr>
-          <w:rFonts w:ascii="Arial Narrow" w:eastAsia="Arial Narrow" w:hAnsi="Arial Narrow" w:cs="Arial Narrow"/>
-        </w:rPr>
-        <w:t xml:space="preserve">George </w:t>
-      </w:r>
+        <w:pStyle w:val="Ttulo2"/>
+      </w:pPr>
+      <w:bookmarkStart w:id="1" w:name="_Toc68534820"/>
       <w:proofErr w:type="spellStart"/>
       <w:r>
-        <w:rPr>
-          <w:rFonts w:ascii="Arial Narrow" w:eastAsia="Arial Narrow" w:hAnsi="Arial Narrow" w:cs="Arial Narrow"/>
-        </w:rPr>
-        <w:t>Laurentiu</w:t>
+        <w:lastRenderedPageBreak/>
+        <w:t>Daily</w:t>
       </w:r>
       <w:proofErr w:type="spellEnd"/>
       <w:r>
-        <w:rPr>
-          <w:rFonts w:ascii="Arial Narrow" w:eastAsia="Arial Narrow" w:hAnsi="Arial Narrow" w:cs="Arial Narrow"/>
-        </w:rPr>
-        <w:t xml:space="preserve"> </w:t>
-      </w:r>
-      <w:proofErr w:type="spellStart"/>
-      <w:r>
-        <w:rPr>
-          <w:rFonts w:ascii="Arial Narrow" w:eastAsia="Arial Narrow" w:hAnsi="Arial Narrow" w:cs="Arial Narrow"/>
-        </w:rPr>
-        <w:t>Bogdan</w:t>
-      </w:r>
-      <w:proofErr w:type="spellEnd"/>
-      <w:r>
-        <w:rPr>
-          <w:rFonts w:ascii="Arial Narrow" w:eastAsia="Arial Narrow" w:hAnsi="Arial Narrow" w:cs="Arial Narrow"/>
-        </w:rPr>
-        <w:t xml:space="preserve"> de la tarea #3, #2.</w:t>
-      </w:r>
-    </w:p>
-    <w:p>
-      <w:pPr>
-        <w:ind w:firstLine="0"/>
-        <w:jc w:val="left"/>
-        <w:rPr>
-          <w:rFonts w:eastAsia="Calibri"/>
-        </w:rPr>
-      </w:pPr>
-    </w:p>
-    <w:p>
-      <w:r>
-        <w:br w:type="page"/>
-      </w:r>
-    </w:p>
-    <w:p>
-      <w:pPr>
-        <w:pStyle w:val="Heading2"/>
-      </w:pPr>
-      <w:bookmarkStart w:id="2" w:name="_Toc68524159"/>
-      <w:r>
-        <w:lastRenderedPageBreak/>
-        <w:t>Scrum 2</w:t>
-      </w:r>
-      <w:bookmarkEnd w:id="2"/>
+        <w:t xml:space="preserve"> Scrum</w:t>
+      </w:r>
+      <w:r>
+        <w:t xml:space="preserve"> 2</w:t>
+      </w:r>
+      <w:bookmarkEnd w:id="1"/>
     </w:p>
     <w:p>
       <w:pPr>
@@ -1708,7 +1789,7 @@
     </w:p>
     <w:p>
       <w:pPr>
-        <w:pStyle w:val="ListParagraph"/>
+        <w:pStyle w:val="Prrafodelista"/>
         <w:numPr>
           <w:ilvl w:val="0"/>
           <w:numId w:val="3"/>
@@ -1730,7 +1811,7 @@
     </w:p>
     <w:p>
       <w:pPr>
-        <w:pStyle w:val="ListParagraph"/>
+        <w:pStyle w:val="Prrafodelista"/>
         <w:numPr>
           <w:ilvl w:val="0"/>
           <w:numId w:val="3"/>
@@ -1747,22 +1828,12 @@
           <w:rFonts w:ascii="Arial Narrow" w:eastAsia="Arial Narrow" w:hAnsi="Arial Narrow" w:cs="Arial Narrow"/>
           <w:lang w:val="es"/>
         </w:rPr>
-        <w:t xml:space="preserve">GEORGE </w:t>
-      </w:r>
-      <w:r>
-        <w:tab/>
-      </w:r>
-      <w:r>
-        <w:rPr>
-          <w:rFonts w:ascii="Arial Narrow" w:eastAsia="Arial Narrow" w:hAnsi="Arial Narrow" w:cs="Arial Narrow"/>
-          <w:lang w:val="es"/>
-        </w:rPr>
-        <w:t>LAURENTIU BOGDAN</w:t>
+        <w:t>GEORGE LAURENTIU BOGDAN</w:t>
       </w:r>
     </w:p>
     <w:p>
       <w:pPr>
-        <w:pStyle w:val="ListParagraph"/>
+        <w:pStyle w:val="Prrafodelista"/>
         <w:numPr>
           <w:ilvl w:val="0"/>
           <w:numId w:val="3"/>
@@ -1784,7 +1855,7 @@
     </w:p>
     <w:p>
       <w:pPr>
-        <w:pStyle w:val="ListParagraph"/>
+        <w:pStyle w:val="Prrafodelista"/>
         <w:numPr>
           <w:ilvl w:val="0"/>
           <w:numId w:val="3"/>
@@ -1806,7 +1877,7 @@
     </w:p>
     <w:p>
       <w:pPr>
-        <w:pStyle w:val="ListParagraph"/>
+        <w:pStyle w:val="Prrafodelista"/>
         <w:numPr>
           <w:ilvl w:val="0"/>
           <w:numId w:val="3"/>
@@ -1845,142 +1916,65 @@
         <w:spacing w:line="276" w:lineRule="auto"/>
         <w:jc w:val="left"/>
         <w:rPr>
-          <w:rFonts w:ascii="Arial Narrow" w:eastAsia="Arial Narrow" w:hAnsi="Arial Narrow" w:cs="Arial Narrow"/>
-          <w:lang w:val="es"/>
-        </w:rPr>
-      </w:pPr>
-      <w:r>
-        <w:rPr>
-          <w:rFonts w:ascii="Arial Narrow" w:eastAsia="Arial Narrow" w:hAnsi="Arial Narrow" w:cs="Arial Narrow"/>
-          <w:lang w:val="es"/>
-        </w:rPr>
-        <w:t>Para este segundo sprint Esteban Cabezas Díaz se encargó de la tarea #13</w:t>
+          <w:rFonts w:eastAsia="Arial Narrow" w:cs="Arial"/>
+        </w:rPr>
+      </w:pPr>
+      <w:r>
+        <w:rPr>
+          <w:rFonts w:eastAsia="Arial Narrow" w:cs="Arial"/>
+        </w:rPr>
+        <w:t>En este día, se ha comentado qué tal se ha estado trabajando durante la semana y las complicaciones que han surgido con las tareas que</w:t>
+      </w:r>
+      <w:r>
+        <w:rPr>
+          <w:rFonts w:eastAsia="Arial Narrow" w:cs="Arial"/>
+        </w:rPr>
+        <w:t>,</w:t>
+      </w:r>
+      <w:r>
+        <w:rPr>
+          <w:rFonts w:eastAsia="Arial Narrow" w:cs="Arial"/>
+        </w:rPr>
+        <w:t xml:space="preserve"> en nuestro caso, no tuvimos ninguna debido a la facilidad de </w:t>
+      </w:r>
+      <w:proofErr w:type="gramStart"/>
+      <w:r>
+        <w:rPr>
+          <w:rFonts w:eastAsia="Arial Narrow" w:cs="Arial"/>
+        </w:rPr>
+        <w:t>las mismas</w:t>
+      </w:r>
+      <w:proofErr w:type="gramEnd"/>
+      <w:r>
+        <w:rPr>
+          <w:rFonts w:eastAsia="Arial Narrow" w:cs="Arial"/>
+        </w:rPr>
+        <w:t>.</w:t>
       </w:r>
     </w:p>
     <w:p>
-      <w:pPr>
-        <w:spacing w:line="276" w:lineRule="auto"/>
-        <w:jc w:val="left"/>
-        <w:rPr>
-          <w:rFonts w:ascii="Arial Narrow" w:eastAsia="Arial Narrow" w:hAnsi="Arial Narrow" w:cs="Arial Narrow"/>
-          <w:lang w:val="es"/>
-        </w:rPr>
-      </w:pPr>
-      <w:r>
-        <w:rPr>
-          <w:rFonts w:ascii="Arial Narrow" w:eastAsia="Arial Narrow" w:hAnsi="Arial Narrow" w:cs="Arial Narrow"/>
-          <w:lang w:val="es"/>
-        </w:rPr>
-        <w:t>Pablo Gonzalez Moncalvillo se encargó de la tarea #12, #11</w:t>
+      <w:r>
+        <w:br w:type="page"/>
       </w:r>
     </w:p>
     <w:p>
       <w:pPr>
-        <w:spacing w:line="276" w:lineRule="auto"/>
-        <w:jc w:val="left"/>
-        <w:rPr>
-          <w:rFonts w:ascii="Arial Narrow" w:eastAsia="Arial Narrow" w:hAnsi="Arial Narrow" w:cs="Arial Narrow"/>
-          <w:lang w:val="es"/>
-        </w:rPr>
-      </w:pPr>
-      <w:r>
-        <w:rPr>
-          <w:rFonts w:ascii="Arial Narrow" w:eastAsia="Arial Narrow" w:hAnsi="Arial Narrow" w:cs="Arial Narrow"/>
-          <w:lang w:val="es"/>
-        </w:rPr>
-        <w:t>Manuel Jesús Granados Lopez de la tarea #11, #10</w:t>
-      </w:r>
-    </w:p>
-    <w:p>
-      <w:pPr>
-        <w:spacing w:line="276" w:lineRule="auto"/>
-        <w:jc w:val="left"/>
-        <w:rPr>
-          <w:rFonts w:ascii="Arial Narrow" w:eastAsia="Arial Narrow" w:hAnsi="Arial Narrow" w:cs="Arial Narrow"/>
-          <w:lang w:val="es"/>
-        </w:rPr>
-      </w:pPr>
-      <w:r>
-        <w:rPr>
-          <w:rFonts w:ascii="Arial Narrow" w:eastAsia="Arial Narrow" w:hAnsi="Arial Narrow" w:cs="Arial Narrow"/>
-          <w:lang w:val="es"/>
-        </w:rPr>
-        <w:t>Jacobo García Velasco de la tarea #9, #10, #11</w:t>
-      </w:r>
-    </w:p>
-    <w:p>
-      <w:pPr>
-        <w:spacing w:line="276" w:lineRule="auto"/>
-        <w:jc w:val="left"/>
-        <w:rPr>
-          <w:rFonts w:ascii="Arial Narrow" w:eastAsia="Arial Narrow" w:hAnsi="Arial Narrow" w:cs="Arial Narrow"/>
-          <w:lang w:val="es"/>
-        </w:rPr>
-      </w:pPr>
-      <w:r>
-        <w:rPr>
-          <w:rFonts w:ascii="Arial Narrow" w:eastAsia="Arial Narrow" w:hAnsi="Arial Narrow" w:cs="Arial Narrow"/>
-          <w:lang w:val="es"/>
-        </w:rPr>
-        <w:t xml:space="preserve">George </w:t>
-      </w:r>
+        <w:pStyle w:val="Ttulo2"/>
+      </w:pPr>
+      <w:bookmarkStart w:id="2" w:name="_Toc68534821"/>
       <w:proofErr w:type="spellStart"/>
       <w:r>
-        <w:rPr>
-          <w:rFonts w:ascii="Arial Narrow" w:eastAsia="Arial Narrow" w:hAnsi="Arial Narrow" w:cs="Arial Narrow"/>
-          <w:lang w:val="es"/>
-        </w:rPr>
-        <w:t>Laurentiu</w:t>
+        <w:lastRenderedPageBreak/>
+        <w:t>Daily</w:t>
       </w:r>
       <w:proofErr w:type="spellEnd"/>
       <w:r>
-        <w:rPr>
-          <w:rFonts w:ascii="Arial Narrow" w:eastAsia="Arial Narrow" w:hAnsi="Arial Narrow" w:cs="Arial Narrow"/>
-          <w:lang w:val="es"/>
-        </w:rPr>
         <w:t xml:space="preserve"> </w:t>
       </w:r>
-      <w:proofErr w:type="spellStart"/>
-      <w:r>
-        <w:rPr>
-          <w:rFonts w:ascii="Arial Narrow" w:eastAsia="Arial Narrow" w:hAnsi="Arial Narrow" w:cs="Arial Narrow"/>
-          <w:lang w:val="es"/>
-        </w:rPr>
-        <w:t>Bogdan</w:t>
-      </w:r>
-      <w:proofErr w:type="spellEnd"/>
-      <w:r>
-        <w:rPr>
-          <w:rFonts w:ascii="Arial Narrow" w:eastAsia="Arial Narrow" w:hAnsi="Arial Narrow" w:cs="Arial Narrow"/>
-          <w:lang w:val="es"/>
-        </w:rPr>
-        <w:t xml:space="preserve"> de la tarea #10, #16</w:t>
-      </w:r>
-    </w:p>
-    <w:p>
-      <w:pPr>
-        <w:spacing w:line="276" w:lineRule="auto"/>
-        <w:jc w:val="left"/>
-      </w:pPr>
-      <w:r>
-        <w:br/>
-      </w:r>
-    </w:p>
-    <w:p>
-      <w:r>
-        <w:br w:type="page"/>
-      </w:r>
-    </w:p>
-    <w:p>
-      <w:pPr>
-        <w:pStyle w:val="Heading2"/>
-      </w:pPr>
-      <w:bookmarkStart w:id="3" w:name="_Toc68524160"/>
-      <w:r>
-        <w:lastRenderedPageBreak/>
+      <w:r>
         <w:t>Scrum 3</w:t>
       </w:r>
-      <w:bookmarkEnd w:id="3"/>
+      <w:bookmarkEnd w:id="2"/>
     </w:p>
     <w:p>
       <w:pPr>
@@ -2063,7 +2057,7 @@
     </w:p>
     <w:p>
       <w:pPr>
-        <w:pStyle w:val="ListParagraph"/>
+        <w:pStyle w:val="Prrafodelista"/>
         <w:numPr>
           <w:ilvl w:val="0"/>
           <w:numId w:val="3"/>
@@ -2085,7 +2079,7 @@
     </w:p>
     <w:p>
       <w:pPr>
-        <w:pStyle w:val="ListParagraph"/>
+        <w:pStyle w:val="Prrafodelista"/>
         <w:numPr>
           <w:ilvl w:val="0"/>
           <w:numId w:val="3"/>
@@ -2102,22 +2096,12 @@
           <w:rFonts w:ascii="Arial Narrow" w:eastAsia="Arial Narrow" w:hAnsi="Arial Narrow" w:cs="Arial Narrow"/>
           <w:lang w:val="es"/>
         </w:rPr>
-        <w:t xml:space="preserve">GEORGE </w:t>
-      </w:r>
-      <w:r>
-        <w:tab/>
-      </w:r>
-      <w:r>
-        <w:rPr>
-          <w:rFonts w:ascii="Arial Narrow" w:eastAsia="Arial Narrow" w:hAnsi="Arial Narrow" w:cs="Arial Narrow"/>
-          <w:lang w:val="es"/>
-        </w:rPr>
-        <w:t>LAURENTIU BOGDAN</w:t>
+        <w:t>GEORGE LAURENTIU BOGDAN</w:t>
       </w:r>
     </w:p>
     <w:p>
       <w:pPr>
-        <w:pStyle w:val="ListParagraph"/>
+        <w:pStyle w:val="Prrafodelista"/>
         <w:numPr>
           <w:ilvl w:val="0"/>
           <w:numId w:val="3"/>
@@ -2139,7 +2123,7 @@
     </w:p>
     <w:p>
       <w:pPr>
-        <w:pStyle w:val="ListParagraph"/>
+        <w:pStyle w:val="Prrafodelista"/>
         <w:numPr>
           <w:ilvl w:val="0"/>
           <w:numId w:val="3"/>
@@ -2161,7 +2145,7 @@
     </w:p>
     <w:p>
       <w:pPr>
-        <w:pStyle w:val="ListParagraph"/>
+        <w:pStyle w:val="Prrafodelista"/>
         <w:numPr>
           <w:ilvl w:val="0"/>
           <w:numId w:val="3"/>
@@ -2199,33 +2183,169 @@
         <w:spacing w:line="276" w:lineRule="auto"/>
         <w:jc w:val="left"/>
         <w:rPr>
+          <w:rFonts w:eastAsia="Arial Narrow" w:cs="Arial"/>
+        </w:rPr>
+      </w:pPr>
+      <w:r>
+        <w:rPr>
           <w:rFonts w:ascii="Arial Narrow" w:eastAsia="Arial Narrow" w:hAnsi="Arial Narrow" w:cs="Arial Narrow"/>
           <w:lang w:val="es"/>
         </w:rPr>
-      </w:pPr>
-      <w:r>
-        <w:rPr>
-          <w:rFonts w:ascii="Arial Narrow" w:eastAsia="Arial Narrow" w:hAnsi="Arial Narrow" w:cs="Arial Narrow"/>
-          <w:lang w:val="es"/>
-        </w:rPr>
-        <w:t>Para este tercer sprint hemos revisado las tareas realizadas y hemos hecho el examen del día correspondiente. Se han detectado posibles mejoras en el código, por lo que se va a seguir desarrollando las tareas.</w:t>
+        <w:t>P</w:t>
+      </w:r>
+      <w:r>
+        <w:rPr>
+          <w:rFonts w:eastAsia="Arial Narrow" w:cs="Arial"/>
+        </w:rPr>
+        <w:t>ara est</w:t>
+      </w:r>
+      <w:r>
+        <w:rPr>
+          <w:rFonts w:eastAsia="Arial Narrow" w:cs="Arial"/>
+        </w:rPr>
+        <w:t>a</w:t>
+      </w:r>
+      <w:r>
+        <w:rPr>
+          <w:rFonts w:eastAsia="Arial Narrow" w:cs="Arial"/>
+        </w:rPr>
+        <w:t xml:space="preserve"> tercer</w:t>
+      </w:r>
+      <w:r>
+        <w:rPr>
+          <w:rFonts w:eastAsia="Arial Narrow" w:cs="Arial"/>
+        </w:rPr>
+        <w:t xml:space="preserve">a reunión </w:t>
+      </w:r>
+      <w:r>
+        <w:rPr>
+          <w:rFonts w:eastAsia="Arial Narrow" w:cs="Arial"/>
+        </w:rPr>
+        <w:t>hemos revisado las tareas realizadas y hemos hecho el examen del día correspondiente. Se han detectado posibles mejoras en el código, por lo que se va a seguir desarrollando las tareas.</w:t>
       </w:r>
     </w:p>
     <w:p>
-      <w:r>
-        <w:br w:type="page"/>
+      <w:pPr>
+        <w:spacing w:line="276" w:lineRule="auto"/>
+        <w:jc w:val="left"/>
+        <w:rPr>
+          <w:rFonts w:eastAsia="Arial Narrow" w:cs="Arial"/>
+        </w:rPr>
+      </w:pPr>
+      <w:r>
+        <w:rPr>
+          <w:rFonts w:eastAsia="Arial Narrow" w:cs="Arial"/>
+        </w:rPr>
+        <w:t xml:space="preserve">Esteban se encontró algunos problemas con el </w:t>
+      </w:r>
+      <w:proofErr w:type="spellStart"/>
+      <w:r>
+        <w:rPr>
+          <w:rFonts w:eastAsia="Arial Narrow" w:cs="Arial"/>
+        </w:rPr>
+        <w:t>css</w:t>
+      </w:r>
+      <w:proofErr w:type="spellEnd"/>
+      <w:r>
+        <w:rPr>
+          <w:rFonts w:eastAsia="Arial Narrow" w:cs="Arial"/>
+        </w:rPr>
+        <w:t xml:space="preserve"> (en el caso de este proyecto, archivos </w:t>
+      </w:r>
+      <w:proofErr w:type="spellStart"/>
+      <w:r>
+        <w:rPr>
+          <w:rFonts w:eastAsia="Arial Narrow" w:cs="Arial"/>
+        </w:rPr>
+        <w:t>less</w:t>
+      </w:r>
+      <w:proofErr w:type="spellEnd"/>
+      <w:r>
+        <w:rPr>
+          <w:rFonts w:eastAsia="Arial Narrow" w:cs="Arial"/>
+        </w:rPr>
+        <w:t xml:space="preserve">) para encontrar las variables de </w:t>
+      </w:r>
+      <w:proofErr w:type="spellStart"/>
+      <w:r>
+        <w:rPr>
+          <w:rFonts w:eastAsia="Arial Narrow" w:cs="Arial"/>
+        </w:rPr>
+        <w:t>spring</w:t>
+      </w:r>
+      <w:proofErr w:type="spellEnd"/>
+      <w:r>
+        <w:rPr>
+          <w:rFonts w:eastAsia="Arial Narrow" w:cs="Arial"/>
+        </w:rPr>
+        <w:t xml:space="preserve"> y poder cambiar los colores en todo el proyecto.  Asignando variables nuevas como @spring-brown, @spring-light-brown.</w:t>
       </w:r>
     </w:p>
     <w:p>
       <w:pPr>
-        <w:pStyle w:val="Heading2"/>
-      </w:pPr>
-      <w:bookmarkStart w:id="4" w:name="_Toc68524161"/>
+        <w:spacing w:line="276" w:lineRule="auto"/>
+        <w:jc w:val="left"/>
+        <w:rPr>
+          <w:rFonts w:eastAsia="Arial Narrow" w:cs="Arial"/>
+        </w:rPr>
+      </w:pPr>
+      <w:r>
+        <w:rPr>
+          <w:rFonts w:eastAsia="Arial Narrow" w:cs="Arial"/>
+        </w:rPr>
+        <w:t xml:space="preserve">Manuel tuvo complicaciones desarrollando en entorno Linux, debido a que </w:t>
+      </w:r>
+      <w:r>
+        <w:rPr>
+          <w:rFonts w:eastAsia="Arial Narrow" w:cs="Arial"/>
+        </w:rPr>
+        <w:t>surgieron</w:t>
+      </w:r>
+      <w:r>
+        <w:rPr>
+          <w:rFonts w:eastAsia="Arial Narrow" w:cs="Arial"/>
+        </w:rPr>
+        <w:t xml:space="preserve"> algunos problemas de uso Maven. Para solucionarlo, reinstaló el entorno y clonó el proyecto de nuevo.</w:t>
+      </w:r>
+    </w:p>
+    <w:p>
+      <w:pPr>
+        <w:spacing w:line="276" w:lineRule="auto"/>
+        <w:jc w:val="left"/>
+        <w:rPr>
+          <w:rFonts w:eastAsia="Arial Narrow" w:cs="Arial"/>
+        </w:rPr>
+      </w:pPr>
+      <w:r>
+        <w:rPr>
+          <w:rFonts w:eastAsia="Arial Narrow" w:cs="Arial"/>
+        </w:rPr>
+        <w:t>El resto de los integrantes no se encontraron con ningún problema destacable.</w:t>
+      </w:r>
+    </w:p>
+    <w:p>
+      <w:r>
+        <w:br w:type="page"/>
+      </w:r>
+    </w:p>
+    <w:p>
+      <w:pPr>
+        <w:pStyle w:val="Ttulo2"/>
+      </w:pPr>
+      <w:bookmarkStart w:id="3" w:name="_Toc68534822"/>
+      <w:proofErr w:type="spellStart"/>
       <w:r>
         <w:lastRenderedPageBreak/>
+        <w:t>Daily</w:t>
+      </w:r>
+      <w:proofErr w:type="spellEnd"/>
+      <w:r>
+        <w:t xml:space="preserve"> </w:t>
+      </w:r>
+      <w:r>
         <w:t>Scrum 4</w:t>
       </w:r>
-      <w:bookmarkEnd w:id="4"/>
+      <w:bookmarkEnd w:id="3"/>
     </w:p>
     <w:p>
       <w:pPr>
@@ -2305,7 +2425,7 @@
     </w:p>
     <w:p>
       <w:pPr>
-        <w:pStyle w:val="ListParagraph"/>
+        <w:pStyle w:val="Prrafodelista"/>
         <w:numPr>
           <w:ilvl w:val="0"/>
           <w:numId w:val="3"/>
@@ -2327,7 +2447,7 @@
     </w:p>
     <w:p>
       <w:pPr>
-        <w:pStyle w:val="ListParagraph"/>
+        <w:pStyle w:val="Prrafodelista"/>
         <w:numPr>
           <w:ilvl w:val="0"/>
           <w:numId w:val="3"/>
@@ -2344,22 +2464,12 @@
           <w:rFonts w:ascii="Arial Narrow" w:eastAsia="Arial Narrow" w:hAnsi="Arial Narrow" w:cs="Arial Narrow"/>
           <w:lang w:val="es"/>
         </w:rPr>
-        <w:t xml:space="preserve">GEORGE </w:t>
-      </w:r>
-      <w:r>
-        <w:tab/>
-      </w:r>
-      <w:r>
-        <w:rPr>
-          <w:rFonts w:ascii="Arial Narrow" w:eastAsia="Arial Narrow" w:hAnsi="Arial Narrow" w:cs="Arial Narrow"/>
-          <w:lang w:val="es"/>
-        </w:rPr>
-        <w:t>LAURENTIU BOGDAN</w:t>
+        <w:t>GEORGE LAURENTIU BOGDAN</w:t>
       </w:r>
     </w:p>
     <w:p>
       <w:pPr>
-        <w:pStyle w:val="ListParagraph"/>
+        <w:pStyle w:val="Prrafodelista"/>
         <w:numPr>
           <w:ilvl w:val="0"/>
           <w:numId w:val="3"/>
@@ -2381,7 +2491,7 @@
     </w:p>
     <w:p>
       <w:pPr>
-        <w:pStyle w:val="ListParagraph"/>
+        <w:pStyle w:val="Prrafodelista"/>
         <w:numPr>
           <w:ilvl w:val="0"/>
           <w:numId w:val="3"/>
@@ -2403,7 +2513,7 @@
     </w:p>
     <w:p>
       <w:pPr>
-        <w:pStyle w:val="ListParagraph"/>
+        <w:pStyle w:val="Prrafodelista"/>
         <w:numPr>
           <w:ilvl w:val="0"/>
           <w:numId w:val="3"/>
@@ -2438,14 +2548,12 @@
         <w:spacing w:line="276" w:lineRule="auto"/>
         <w:jc w:val="left"/>
         <w:rPr>
-          <w:rFonts w:ascii="Arial Narrow" w:eastAsia="Arial Narrow" w:hAnsi="Arial Narrow" w:cs="Arial Narrow"/>
-          <w:lang w:val="es"/>
-        </w:rPr>
-      </w:pPr>
-      <w:r>
-        <w:rPr>
-          <w:rFonts w:ascii="Arial Narrow" w:eastAsiaTheme="minorEastAsia" w:hAnsi="Arial Narrow"/>
-          <w:lang w:val="es"/>
+          <w:rFonts w:eastAsia="Arial Narrow" w:cs="Arial"/>
+        </w:rPr>
+      </w:pPr>
+      <w:r>
+        <w:rPr>
+          <w:rFonts w:eastAsia="Arial Narrow" w:cs="Arial"/>
         </w:rPr>
         <w:t>Para este cuarto sprint hemos revisado las tareas que quedaban por completar y nos hemos puesto a trabajar en la tarea extra.</w:t>
       </w:r>
@@ -2455,9 +2563,142 @@
         <w:spacing w:line="276" w:lineRule="auto"/>
         <w:jc w:val="left"/>
         <w:rPr>
-          <w:rFonts w:ascii="Arial Narrow" w:eastAsia="Arial Narrow" w:hAnsi="Arial Narrow" w:cs="Arial Narrow"/>
-        </w:rPr>
-      </w:pPr>
+          <w:rFonts w:eastAsia="Arial Narrow" w:cs="Arial"/>
+        </w:rPr>
+      </w:pPr>
+      <w:r>
+        <w:rPr>
+          <w:rFonts w:eastAsia="Arial Narrow" w:cs="Arial"/>
+        </w:rPr>
+        <w:t>Jacobo</w:t>
+      </w:r>
+      <w:r>
+        <w:rPr>
+          <w:rFonts w:eastAsia="Arial Narrow" w:cs="Arial"/>
+        </w:rPr>
+        <w:t xml:space="preserve"> para algunas operaciones de borrado h</w:t>
+      </w:r>
+      <w:r>
+        <w:rPr>
+          <w:rFonts w:eastAsia="Arial Narrow" w:cs="Arial"/>
+        </w:rPr>
+        <w:t>a</w:t>
+      </w:r>
+      <w:r>
+        <w:rPr>
+          <w:rFonts w:eastAsia="Arial Narrow" w:cs="Arial"/>
+        </w:rPr>
+        <w:t xml:space="preserve"> tenido que cambiar el estado de algunas funciones de los modelos de </w:t>
+      </w:r>
+      <w:proofErr w:type="spellStart"/>
+      <w:r>
+        <w:rPr>
+          <w:rFonts w:eastAsia="Arial Narrow" w:cs="Arial"/>
+        </w:rPr>
+        <w:t>protected</w:t>
+      </w:r>
+      <w:proofErr w:type="spellEnd"/>
+      <w:r>
+        <w:rPr>
+          <w:rFonts w:eastAsia="Arial Narrow" w:cs="Arial"/>
+        </w:rPr>
+        <w:t xml:space="preserve"> a </w:t>
+      </w:r>
+      <w:proofErr w:type="spellStart"/>
+      <w:r>
+        <w:rPr>
+          <w:rFonts w:eastAsia="Arial Narrow" w:cs="Arial"/>
+        </w:rPr>
+        <w:t>public</w:t>
+      </w:r>
+      <w:proofErr w:type="spellEnd"/>
+      <w:r>
+        <w:rPr>
+          <w:rFonts w:eastAsia="Arial Narrow" w:cs="Arial"/>
+        </w:rPr>
+        <w:t xml:space="preserve"> y comet</w:t>
+      </w:r>
+      <w:r>
+        <w:rPr>
+          <w:rFonts w:eastAsia="Arial Narrow" w:cs="Arial"/>
+        </w:rPr>
+        <w:t>ió</w:t>
+      </w:r>
+      <w:r>
+        <w:rPr>
+          <w:rFonts w:eastAsia="Arial Narrow" w:cs="Arial"/>
+        </w:rPr>
+        <w:t xml:space="preserve"> un error a la hora de crear </w:t>
+      </w:r>
+      <w:r>
+        <w:rPr>
+          <w:rFonts w:eastAsia="Arial Narrow" w:cs="Arial"/>
+        </w:rPr>
+        <w:t>su</w:t>
+      </w:r>
+      <w:r>
+        <w:rPr>
+          <w:rFonts w:eastAsia="Arial Narrow" w:cs="Arial"/>
+        </w:rPr>
+        <w:t xml:space="preserve"> rama de trabajo de </w:t>
+      </w:r>
+      <w:proofErr w:type="spellStart"/>
+      <w:r>
+        <w:rPr>
+          <w:rFonts w:eastAsia="Arial Narrow" w:cs="Arial"/>
+        </w:rPr>
+        <w:t>Feature</w:t>
+      </w:r>
+      <w:proofErr w:type="spellEnd"/>
+      <w:r>
+        <w:rPr>
+          <w:rFonts w:eastAsia="Arial Narrow" w:cs="Arial"/>
+        </w:rPr>
+        <w:t>.</w:t>
+      </w:r>
+    </w:p>
+    <w:p>
+      <w:pPr>
+        <w:spacing w:line="276" w:lineRule="auto"/>
+        <w:jc w:val="left"/>
+        <w:rPr>
+          <w:rFonts w:eastAsia="Arial Narrow" w:cs="Arial"/>
+        </w:rPr>
+      </w:pPr>
+      <w:r>
+        <w:rPr>
+          <w:rFonts w:eastAsia="Arial Narrow" w:cs="Arial"/>
+        </w:rPr>
+        <w:t xml:space="preserve">Pablo ha estado </w:t>
+      </w:r>
+      <w:proofErr w:type="spellStart"/>
+      <w:r>
+        <w:rPr>
+          <w:rFonts w:eastAsia="Arial Narrow" w:cs="Arial"/>
+        </w:rPr>
+        <w:t>corregiendo</w:t>
+      </w:r>
+      <w:proofErr w:type="spellEnd"/>
+      <w:r>
+        <w:rPr>
+          <w:rFonts w:eastAsia="Arial Narrow" w:cs="Arial"/>
+        </w:rPr>
+        <w:t xml:space="preserve"> las sugerencias propuestas por el Peer </w:t>
+      </w:r>
+      <w:proofErr w:type="spellStart"/>
+      <w:r>
+        <w:rPr>
+          <w:rFonts w:eastAsia="Arial Narrow" w:cs="Arial"/>
+        </w:rPr>
+        <w:t>Reviewer</w:t>
+      </w:r>
+      <w:proofErr w:type="spellEnd"/>
+      <w:r>
+        <w:rPr>
+          <w:rFonts w:eastAsia="Arial Narrow" w:cs="Arial"/>
+        </w:rPr>
+        <w:t>.</w:t>
+      </w:r>
     </w:p>
     <w:p>
       <w:pPr>
@@ -2492,7 +2733,7 @@
 </file>
 
 <file path=word/endnotes.xml><?xml version="1.0" encoding="utf-8"?>
-<w:endnotes xmlns:wpc="http://schemas.microsoft.com/office/word/2010/wordprocessingCanvas" xmlns:cx="http://schemas.microsoft.com/office/drawing/2014/chartex" xmlns:cx1="http://schemas.microsoft.com/office/drawing/2015/9/8/chartex" xmlns:cx2="http://schemas.microsoft.com/office/drawing/2015/10/21/chartex" xmlns:cx3="http://schemas.microsoft.com/office/drawing/2016/5/9/chartex" xmlns:cx4="http://schemas.microsoft.com/office/drawing/2016/5/10/chartex" xmlns:cx5="http://schemas.microsoft.com/office/drawing/2016/5/11/chartex" xmlns:cx6="http://schemas.microsoft.com/office/drawing/2016/5/12/chartex" xmlns:cx7="http://schemas.microsoft.com/office/drawing/2016/5/13/chartex" xmlns:cx8="http://schemas.microsoft.com/office/drawing/2016/5/14/chartex" xmlns:mc="http://schemas.openxmlformats.org/markup-compatibility/2006" xmlns:aink="http://schemas.microsoft.com/office/drawing/2016/ink" xmlns:am3d="http://schemas.microsoft.com/office/drawing/2017/model3d" xmlns:o="urn:schemas-microsoft-com:office:office" xmlns:r="http://schemas.openxmlformats.org/officeDocument/2006/relationships" xmlns:m="http://schemas.openxmlformats.org/officeDocument/2006/math" xmlns:v="urn:schemas-microsoft-com:vml" xmlns:wp14="http://schemas.microsoft.com/office/word/2010/wordprocessingDrawing" xmlns:wp="http://schemas.openxmlformats.org/drawingml/2006/wordprocessingDrawing" xmlns:w10="urn:schemas-microsoft-com:office:word" xmlns:w="http://schemas.openxmlformats.org/wordprocessingml/2006/main" xmlns:w14="http://schemas.microsoft.com/office/word/2010/wordml" xmlns:w15="http://schemas.microsoft.com/office/word/2012/wordml" xmlns:w16cid="http://schemas.microsoft.com/office/word/2016/wordml/cid" xmlns:w16se="http://schemas.microsoft.com/office/word/2015/wordml/symex" xmlns:wpg="http://schemas.microsoft.com/office/word/2010/wordprocessingGroup" xmlns:wpi="http://schemas.microsoft.com/office/word/2010/wordprocessingInk" xmlns:wne="http://schemas.microsoft.com/office/word/2006/wordml" xmlns:wps="http://schemas.microsoft.com/office/word/2010/wordprocessingShape" mc:Ignorable="w14 w15 w16se w16cid wp14">
+<w:endnotes xmlns:wpc="http://schemas.microsoft.com/office/word/2010/wordprocessingCanvas" xmlns:cx="http://schemas.microsoft.com/office/drawing/2014/chartex" xmlns:cx1="http://schemas.microsoft.com/office/drawing/2015/9/8/chartex" xmlns:cx2="http://schemas.microsoft.com/office/drawing/2015/10/21/chartex" xmlns:cx3="http://schemas.microsoft.com/office/drawing/2016/5/9/chartex" xmlns:cx4="http://schemas.microsoft.com/office/drawing/2016/5/10/chartex" xmlns:cx5="http://schemas.microsoft.com/office/drawing/2016/5/11/chartex" xmlns:cx6="http://schemas.microsoft.com/office/drawing/2016/5/12/chartex" xmlns:cx7="http://schemas.microsoft.com/office/drawing/2016/5/13/chartex" xmlns:cx8="http://schemas.microsoft.com/office/drawing/2016/5/14/chartex" xmlns:mc="http://schemas.openxmlformats.org/markup-compatibility/2006" xmlns:aink="http://schemas.microsoft.com/office/drawing/2016/ink" xmlns:am3d="http://schemas.microsoft.com/office/drawing/2017/model3d" xmlns:o="urn:schemas-microsoft-com:office:office" xmlns:r="http://schemas.openxmlformats.org/officeDocument/2006/relationships" xmlns:m="http://schemas.openxmlformats.org/officeDocument/2006/math" xmlns:v="urn:schemas-microsoft-com:vml" xmlns:wp14="http://schemas.microsoft.com/office/word/2010/wordprocessingDrawing" xmlns:wp="http://schemas.openxmlformats.org/drawingml/2006/wordprocessingDrawing" xmlns:w10="urn:schemas-microsoft-com:office:word" xmlns:w="http://schemas.openxmlformats.org/wordprocessingml/2006/main" xmlns:w14="http://schemas.microsoft.com/office/word/2010/wordml" xmlns:w15="http://schemas.microsoft.com/office/word/2012/wordml" xmlns:w16cex="http://schemas.microsoft.com/office/word/2018/wordml/cex" xmlns:w16cid="http://schemas.microsoft.com/office/word/2016/wordml/cid" xmlns:w16="http://schemas.microsoft.com/office/word/2018/wordml" xmlns:w16se="http://schemas.microsoft.com/office/word/2015/wordml/symex" xmlns:wpg="http://schemas.microsoft.com/office/word/2010/wordprocessingGroup" xmlns:wpi="http://schemas.microsoft.com/office/word/2010/wordprocessingInk" xmlns:wne="http://schemas.microsoft.com/office/word/2006/wordml" xmlns:wps="http://schemas.microsoft.com/office/word/2010/wordprocessingShape" mc:Ignorable="w14 w15 w16se w16cid w16 w16cex wp14">
   <w:endnote w:type="separator" w:id="-1">
     <w:p>
       <w:r>
@@ -2511,37 +2752,37 @@
 </file>
 
 <file path=word/footer1.xml><?xml version="1.0" encoding="utf-8"?>
-<w:ftr xmlns:wpc="http://schemas.microsoft.com/office/word/2010/wordprocessingCanvas" xmlns:cx="http://schemas.microsoft.com/office/drawing/2014/chartex" xmlns:cx1="http://schemas.microsoft.com/office/drawing/2015/9/8/chartex" xmlns:cx2="http://schemas.microsoft.com/office/drawing/2015/10/21/chartex" xmlns:cx3="http://schemas.microsoft.com/office/drawing/2016/5/9/chartex" xmlns:cx4="http://schemas.microsoft.com/office/drawing/2016/5/10/chartex" xmlns:cx5="http://schemas.microsoft.com/office/drawing/2016/5/11/chartex" xmlns:cx6="http://schemas.microsoft.com/office/drawing/2016/5/12/chartex" xmlns:cx7="http://schemas.microsoft.com/office/drawing/2016/5/13/chartex" xmlns:cx8="http://schemas.microsoft.com/office/drawing/2016/5/14/chartex" xmlns:mc="http://schemas.openxmlformats.org/markup-compatibility/2006" xmlns:aink="http://schemas.microsoft.com/office/drawing/2016/ink" xmlns:am3d="http://schemas.microsoft.com/office/drawing/2017/model3d" xmlns:o="urn:schemas-microsoft-com:office:office" xmlns:r="http://schemas.openxmlformats.org/officeDocument/2006/relationships" xmlns:m="http://schemas.openxmlformats.org/officeDocument/2006/math" xmlns:v="urn:schemas-microsoft-com:vml" xmlns:wp14="http://schemas.microsoft.com/office/word/2010/wordprocessingDrawing" xmlns:wp="http://schemas.openxmlformats.org/drawingml/2006/wordprocessingDrawing" xmlns:w10="urn:schemas-microsoft-com:office:word" xmlns:w="http://schemas.openxmlformats.org/wordprocessingml/2006/main" xmlns:w14="http://schemas.microsoft.com/office/word/2010/wordml" xmlns:w15="http://schemas.microsoft.com/office/word/2012/wordml" xmlns:w16cid="http://schemas.microsoft.com/office/word/2016/wordml/cid" xmlns:w16se="http://schemas.microsoft.com/office/word/2015/wordml/symex" xmlns:wpg="http://schemas.microsoft.com/office/word/2010/wordprocessingGroup" xmlns:wpi="http://schemas.microsoft.com/office/word/2010/wordprocessingInk" xmlns:wne="http://schemas.microsoft.com/office/word/2006/wordml" xmlns:wps="http://schemas.microsoft.com/office/word/2010/wordprocessingShape" mc:Ignorable="w14 w15 w16se w16cid wp14">
+<w:ftr xmlns:wpc="http://schemas.microsoft.com/office/word/2010/wordprocessingCanvas" xmlns:cx="http://schemas.microsoft.com/office/drawing/2014/chartex" xmlns:cx1="http://schemas.microsoft.com/office/drawing/2015/9/8/chartex" xmlns:cx2="http://schemas.microsoft.com/office/drawing/2015/10/21/chartex" xmlns:cx3="http://schemas.microsoft.com/office/drawing/2016/5/9/chartex" xmlns:cx4="http://schemas.microsoft.com/office/drawing/2016/5/10/chartex" xmlns:cx5="http://schemas.microsoft.com/office/drawing/2016/5/11/chartex" xmlns:cx6="http://schemas.microsoft.com/office/drawing/2016/5/12/chartex" xmlns:cx7="http://schemas.microsoft.com/office/drawing/2016/5/13/chartex" xmlns:cx8="http://schemas.microsoft.com/office/drawing/2016/5/14/chartex" xmlns:mc="http://schemas.openxmlformats.org/markup-compatibility/2006" xmlns:aink="http://schemas.microsoft.com/office/drawing/2016/ink" xmlns:am3d="http://schemas.microsoft.com/office/drawing/2017/model3d" xmlns:o="urn:schemas-microsoft-com:office:office" xmlns:r="http://schemas.openxmlformats.org/officeDocument/2006/relationships" xmlns:m="http://schemas.openxmlformats.org/officeDocument/2006/math" xmlns:v="urn:schemas-microsoft-com:vml" xmlns:wp14="http://schemas.microsoft.com/office/word/2010/wordprocessingDrawing" xmlns:wp="http://schemas.openxmlformats.org/drawingml/2006/wordprocessingDrawing" xmlns:w10="urn:schemas-microsoft-com:office:word" xmlns:w="http://schemas.openxmlformats.org/wordprocessingml/2006/main" xmlns:w14="http://schemas.microsoft.com/office/word/2010/wordml" xmlns:w15="http://schemas.microsoft.com/office/word/2012/wordml" xmlns:w16cex="http://schemas.microsoft.com/office/word/2018/wordml/cex" xmlns:w16cid="http://schemas.microsoft.com/office/word/2016/wordml/cid" xmlns:w16="http://schemas.microsoft.com/office/word/2018/wordml" xmlns:w16se="http://schemas.microsoft.com/office/word/2015/wordml/symex" xmlns:wpg="http://schemas.microsoft.com/office/word/2010/wordprocessingGroup" xmlns:wpi="http://schemas.microsoft.com/office/word/2010/wordprocessingInk" xmlns:wne="http://schemas.microsoft.com/office/word/2006/wordml" xmlns:wps="http://schemas.microsoft.com/office/word/2010/wordprocessingShape" mc:Ignorable="w14 w15 w16se w16cid w16 w16cex wp14">
   <w:p>
     <w:pPr>
-      <w:pStyle w:val="Footer"/>
+      <w:pStyle w:val="Piedepgina"/>
     </w:pPr>
   </w:p>
 </w:ftr>
 </file>
 
 <file path=word/footer2.xml><?xml version="1.0" encoding="utf-8"?>
-<w:ftr xmlns:wpc="http://schemas.microsoft.com/office/word/2010/wordprocessingCanvas" xmlns:cx="http://schemas.microsoft.com/office/drawing/2014/chartex" xmlns:cx1="http://schemas.microsoft.com/office/drawing/2015/9/8/chartex" xmlns:cx2="http://schemas.microsoft.com/office/drawing/2015/10/21/chartex" xmlns:cx3="http://schemas.microsoft.com/office/drawing/2016/5/9/chartex" xmlns:cx4="http://schemas.microsoft.com/office/drawing/2016/5/10/chartex" xmlns:cx5="http://schemas.microsoft.com/office/drawing/2016/5/11/chartex" xmlns:cx6="http://schemas.microsoft.com/office/drawing/2016/5/12/chartex" xmlns:cx7="http://schemas.microsoft.com/office/drawing/2016/5/13/chartex" xmlns:cx8="http://schemas.microsoft.com/office/drawing/2016/5/14/chartex" xmlns:mc="http://schemas.openxmlformats.org/markup-compatibility/2006" xmlns:aink="http://schemas.microsoft.com/office/drawing/2016/ink" xmlns:am3d="http://schemas.microsoft.com/office/drawing/2017/model3d" xmlns:o="urn:schemas-microsoft-com:office:office" xmlns:r="http://schemas.openxmlformats.org/officeDocument/2006/relationships" xmlns:m="http://schemas.openxmlformats.org/officeDocument/2006/math" xmlns:v="urn:schemas-microsoft-com:vml" xmlns:wp14="http://schemas.microsoft.com/office/word/2010/wordprocessingDrawing" xmlns:wp="http://schemas.openxmlformats.org/drawingml/2006/wordprocessingDrawing" xmlns:w10="urn:schemas-microsoft-com:office:word" xmlns:w="http://schemas.openxmlformats.org/wordprocessingml/2006/main" xmlns:w14="http://schemas.microsoft.com/office/word/2010/wordml" xmlns:w15="http://schemas.microsoft.com/office/word/2012/wordml" xmlns:w16cid="http://schemas.microsoft.com/office/word/2016/wordml/cid" xmlns:w16se="http://schemas.microsoft.com/office/word/2015/wordml/symex" xmlns:wpg="http://schemas.microsoft.com/office/word/2010/wordprocessingGroup" xmlns:wpi="http://schemas.microsoft.com/office/word/2010/wordprocessingInk" xmlns:wne="http://schemas.microsoft.com/office/word/2006/wordml" xmlns:wps="http://schemas.microsoft.com/office/word/2010/wordprocessingShape" mc:Ignorable="w14 w15 w16se w16cid wp14">
+<w:ftr xmlns:wpc="http://schemas.microsoft.com/office/word/2010/wordprocessingCanvas" xmlns:cx="http://schemas.microsoft.com/office/drawing/2014/chartex" xmlns:cx1="http://schemas.microsoft.com/office/drawing/2015/9/8/chartex" xmlns:cx2="http://schemas.microsoft.com/office/drawing/2015/10/21/chartex" xmlns:cx3="http://schemas.microsoft.com/office/drawing/2016/5/9/chartex" xmlns:cx4="http://schemas.microsoft.com/office/drawing/2016/5/10/chartex" xmlns:cx5="http://schemas.microsoft.com/office/drawing/2016/5/11/chartex" xmlns:cx6="http://schemas.microsoft.com/office/drawing/2016/5/12/chartex" xmlns:cx7="http://schemas.microsoft.com/office/drawing/2016/5/13/chartex" xmlns:cx8="http://schemas.microsoft.com/office/drawing/2016/5/14/chartex" xmlns:mc="http://schemas.openxmlformats.org/markup-compatibility/2006" xmlns:aink="http://schemas.microsoft.com/office/drawing/2016/ink" xmlns:am3d="http://schemas.microsoft.com/office/drawing/2017/model3d" xmlns:o="urn:schemas-microsoft-com:office:office" xmlns:r="http://schemas.openxmlformats.org/officeDocument/2006/relationships" xmlns:m="http://schemas.openxmlformats.org/officeDocument/2006/math" xmlns:v="urn:schemas-microsoft-com:vml" xmlns:wp14="http://schemas.microsoft.com/office/word/2010/wordprocessingDrawing" xmlns:wp="http://schemas.openxmlformats.org/drawingml/2006/wordprocessingDrawing" xmlns:w10="urn:schemas-microsoft-com:office:word" xmlns:w="http://schemas.openxmlformats.org/wordprocessingml/2006/main" xmlns:w14="http://schemas.microsoft.com/office/word/2010/wordml" xmlns:w15="http://schemas.microsoft.com/office/word/2012/wordml" xmlns:w16cex="http://schemas.microsoft.com/office/word/2018/wordml/cex" xmlns:w16cid="http://schemas.microsoft.com/office/word/2016/wordml/cid" xmlns:w16="http://schemas.microsoft.com/office/word/2018/wordml" xmlns:w16se="http://schemas.microsoft.com/office/word/2015/wordml/symex" xmlns:wpg="http://schemas.microsoft.com/office/word/2010/wordprocessingGroup" xmlns:wpi="http://schemas.microsoft.com/office/word/2010/wordprocessingInk" xmlns:wne="http://schemas.microsoft.com/office/word/2006/wordml" xmlns:wps="http://schemas.microsoft.com/office/word/2010/wordprocessingShape" mc:Ignorable="w14 w15 w16se w16cid w16 w16cex wp14">
   <w:p>
     <w:pPr>
-      <w:pStyle w:val="Footer"/>
+      <w:pStyle w:val="Piedepgina"/>
     </w:pPr>
   </w:p>
 </w:ftr>
 </file>
 
 <file path=word/footer3.xml><?xml version="1.0" encoding="utf-8"?>
-<w:ftr xmlns:wpc="http://schemas.microsoft.com/office/word/2010/wordprocessingCanvas" xmlns:cx="http://schemas.microsoft.com/office/drawing/2014/chartex" xmlns:cx1="http://schemas.microsoft.com/office/drawing/2015/9/8/chartex" xmlns:cx2="http://schemas.microsoft.com/office/drawing/2015/10/21/chartex" xmlns:cx3="http://schemas.microsoft.com/office/drawing/2016/5/9/chartex" xmlns:cx4="http://schemas.microsoft.com/office/drawing/2016/5/10/chartex" xmlns:cx5="http://schemas.microsoft.com/office/drawing/2016/5/11/chartex" xmlns:cx6="http://schemas.microsoft.com/office/drawing/2016/5/12/chartex" xmlns:cx7="http://schemas.microsoft.com/office/drawing/2016/5/13/chartex" xmlns:cx8="http://schemas.microsoft.com/office/drawing/2016/5/14/chartex" xmlns:mc="http://schemas.openxmlformats.org/markup-compatibility/2006" xmlns:aink="http://schemas.microsoft.com/office/drawing/2016/ink" xmlns:am3d="http://schemas.microsoft.com/office/drawing/2017/model3d" xmlns:o="urn:schemas-microsoft-com:office:office" xmlns:r="http://schemas.openxmlformats.org/officeDocument/2006/relationships" xmlns:m="http://schemas.openxmlformats.org/officeDocument/2006/math" xmlns:v="urn:schemas-microsoft-com:vml" xmlns:wp14="http://schemas.microsoft.com/office/word/2010/wordprocessingDrawing" xmlns:wp="http://schemas.openxmlformats.org/drawingml/2006/wordprocessingDrawing" xmlns:w10="urn:schemas-microsoft-com:office:word" xmlns:w="http://schemas.openxmlformats.org/wordprocessingml/2006/main" xmlns:w14="http://schemas.microsoft.com/office/word/2010/wordml" xmlns:w15="http://schemas.microsoft.com/office/word/2012/wordml" xmlns:w16cid="http://schemas.microsoft.com/office/word/2016/wordml/cid" xmlns:w16se="http://schemas.microsoft.com/office/word/2015/wordml/symex" xmlns:wpg="http://schemas.microsoft.com/office/word/2010/wordprocessingGroup" xmlns:wpi="http://schemas.microsoft.com/office/word/2010/wordprocessingInk" xmlns:wne="http://schemas.microsoft.com/office/word/2006/wordml" xmlns:wps="http://schemas.microsoft.com/office/word/2010/wordprocessingShape" mc:Ignorable="w14 w15 w16se w16cid wp14">
+<w:ftr xmlns:wpc="http://schemas.microsoft.com/office/word/2010/wordprocessingCanvas" xmlns:cx="http://schemas.microsoft.com/office/drawing/2014/chartex" xmlns:cx1="http://schemas.microsoft.com/office/drawing/2015/9/8/chartex" xmlns:cx2="http://schemas.microsoft.com/office/drawing/2015/10/21/chartex" xmlns:cx3="http://schemas.microsoft.com/office/drawing/2016/5/9/chartex" xmlns:cx4="http://schemas.microsoft.com/office/drawing/2016/5/10/chartex" xmlns:cx5="http://schemas.microsoft.com/office/drawing/2016/5/11/chartex" xmlns:cx6="http://schemas.microsoft.com/office/drawing/2016/5/12/chartex" xmlns:cx7="http://schemas.microsoft.com/office/drawing/2016/5/13/chartex" xmlns:cx8="http://schemas.microsoft.com/office/drawing/2016/5/14/chartex" xmlns:mc="http://schemas.openxmlformats.org/markup-compatibility/2006" xmlns:aink="http://schemas.microsoft.com/office/drawing/2016/ink" xmlns:am3d="http://schemas.microsoft.com/office/drawing/2017/model3d" xmlns:o="urn:schemas-microsoft-com:office:office" xmlns:r="http://schemas.openxmlformats.org/officeDocument/2006/relationships" xmlns:m="http://schemas.openxmlformats.org/officeDocument/2006/math" xmlns:v="urn:schemas-microsoft-com:vml" xmlns:wp14="http://schemas.microsoft.com/office/word/2010/wordprocessingDrawing" xmlns:wp="http://schemas.openxmlformats.org/drawingml/2006/wordprocessingDrawing" xmlns:w10="urn:schemas-microsoft-com:office:word" xmlns:w="http://schemas.openxmlformats.org/wordprocessingml/2006/main" xmlns:w14="http://schemas.microsoft.com/office/word/2010/wordml" xmlns:w15="http://schemas.microsoft.com/office/word/2012/wordml" xmlns:w16cex="http://schemas.microsoft.com/office/word/2018/wordml/cex" xmlns:w16cid="http://schemas.microsoft.com/office/word/2016/wordml/cid" xmlns:w16="http://schemas.microsoft.com/office/word/2018/wordml" xmlns:w16se="http://schemas.microsoft.com/office/word/2015/wordml/symex" xmlns:wpg="http://schemas.microsoft.com/office/word/2010/wordprocessingGroup" xmlns:wpi="http://schemas.microsoft.com/office/word/2010/wordprocessingInk" xmlns:wne="http://schemas.microsoft.com/office/word/2006/wordml" xmlns:wps="http://schemas.microsoft.com/office/word/2010/wordprocessingShape" mc:Ignorable="w14 w15 w16se w16cid w16 w16cex wp14">
   <w:p>
     <w:pPr>
-      <w:pStyle w:val="Footer"/>
+      <w:pStyle w:val="Piedepgina"/>
     </w:pPr>
   </w:p>
 </w:ftr>
 </file>
 
 <file path=word/footer4.xml><?xml version="1.0" encoding="utf-8"?>
-<w:ftr xmlns:wpc="http://schemas.microsoft.com/office/word/2010/wordprocessingCanvas" xmlns:cx="http://schemas.microsoft.com/office/drawing/2014/chartex" xmlns:cx1="http://schemas.microsoft.com/office/drawing/2015/9/8/chartex" xmlns:cx2="http://schemas.microsoft.com/office/drawing/2015/10/21/chartex" xmlns:cx3="http://schemas.microsoft.com/office/drawing/2016/5/9/chartex" xmlns:cx4="http://schemas.microsoft.com/office/drawing/2016/5/10/chartex" xmlns:cx5="http://schemas.microsoft.com/office/drawing/2016/5/11/chartex" xmlns:cx6="http://schemas.microsoft.com/office/drawing/2016/5/12/chartex" xmlns:cx7="http://schemas.microsoft.com/office/drawing/2016/5/13/chartex" xmlns:cx8="http://schemas.microsoft.com/office/drawing/2016/5/14/chartex" xmlns:mc="http://schemas.openxmlformats.org/markup-compatibility/2006" xmlns:aink="http://schemas.microsoft.com/office/drawing/2016/ink" xmlns:am3d="http://schemas.microsoft.com/office/drawing/2017/model3d" xmlns:o="urn:schemas-microsoft-com:office:office" xmlns:r="http://schemas.openxmlformats.org/officeDocument/2006/relationships" xmlns:m="http://schemas.openxmlformats.org/officeDocument/2006/math" xmlns:v="urn:schemas-microsoft-com:vml" xmlns:wp14="http://schemas.microsoft.com/office/word/2010/wordprocessingDrawing" xmlns:wp="http://schemas.openxmlformats.org/drawingml/2006/wordprocessingDrawing" xmlns:w10="urn:schemas-microsoft-com:office:word" xmlns:w="http://schemas.openxmlformats.org/wordprocessingml/2006/main" xmlns:w14="http://schemas.microsoft.com/office/word/2010/wordml" xmlns:w15="http://schemas.microsoft.com/office/word/2012/wordml" xmlns:w16cid="http://schemas.microsoft.com/office/word/2016/wordml/cid" xmlns:w16se="http://schemas.microsoft.com/office/word/2015/wordml/symex" xmlns:wpg="http://schemas.microsoft.com/office/word/2010/wordprocessingGroup" xmlns:wpi="http://schemas.microsoft.com/office/word/2010/wordprocessingInk" xmlns:wne="http://schemas.microsoft.com/office/word/2006/wordml" xmlns:wps="http://schemas.microsoft.com/office/word/2010/wordprocessingShape" mc:Ignorable="w14 w15 w16se w16cid wp14">
+<w:ftr xmlns:wpc="http://schemas.microsoft.com/office/word/2010/wordprocessingCanvas" xmlns:cx="http://schemas.microsoft.com/office/drawing/2014/chartex" xmlns:cx1="http://schemas.microsoft.com/office/drawing/2015/9/8/chartex" xmlns:cx2="http://schemas.microsoft.com/office/drawing/2015/10/21/chartex" xmlns:cx3="http://schemas.microsoft.com/office/drawing/2016/5/9/chartex" xmlns:cx4="http://schemas.microsoft.com/office/drawing/2016/5/10/chartex" xmlns:cx5="http://schemas.microsoft.com/office/drawing/2016/5/11/chartex" xmlns:cx6="http://schemas.microsoft.com/office/drawing/2016/5/12/chartex" xmlns:cx7="http://schemas.microsoft.com/office/drawing/2016/5/13/chartex" xmlns:cx8="http://schemas.microsoft.com/office/drawing/2016/5/14/chartex" xmlns:mc="http://schemas.openxmlformats.org/markup-compatibility/2006" xmlns:aink="http://schemas.microsoft.com/office/drawing/2016/ink" xmlns:am3d="http://schemas.microsoft.com/office/drawing/2017/model3d" xmlns:o="urn:schemas-microsoft-com:office:office" xmlns:r="http://schemas.openxmlformats.org/officeDocument/2006/relationships" xmlns:m="http://schemas.openxmlformats.org/officeDocument/2006/math" xmlns:v="urn:schemas-microsoft-com:vml" xmlns:wp14="http://schemas.microsoft.com/office/word/2010/wordprocessingDrawing" xmlns:wp="http://schemas.openxmlformats.org/drawingml/2006/wordprocessingDrawing" xmlns:w10="urn:schemas-microsoft-com:office:word" xmlns:w="http://schemas.openxmlformats.org/wordprocessingml/2006/main" xmlns:w14="http://schemas.microsoft.com/office/word/2010/wordml" xmlns:w15="http://schemas.microsoft.com/office/word/2012/wordml" xmlns:w16cex="http://schemas.microsoft.com/office/word/2018/wordml/cex" xmlns:w16cid="http://schemas.microsoft.com/office/word/2016/wordml/cid" xmlns:w16="http://schemas.microsoft.com/office/word/2018/wordml" xmlns:w16se="http://schemas.microsoft.com/office/word/2015/wordml/symex" xmlns:wpg="http://schemas.microsoft.com/office/word/2010/wordprocessingGroup" xmlns:wpi="http://schemas.microsoft.com/office/word/2010/wordprocessingInk" xmlns:wne="http://schemas.microsoft.com/office/word/2006/wordml" xmlns:wps="http://schemas.microsoft.com/office/word/2010/wordprocessingShape" mc:Ignorable="w14 w15 w16se w16cid w16 w16cex wp14">
   <w:sdt>
     <w:sdtPr>
       <w:id w:val="-101728454"/>
@@ -2558,7 +2799,7 @@
     <w:sdtContent>
       <w:p>
         <w:pPr>
-          <w:pStyle w:val="Footer"/>
+          <w:pStyle w:val="Piedepgina"/>
           <w:jc w:val="right"/>
         </w:pPr>
         <w:r>
@@ -2587,14 +2828,14 @@
   </w:sdt>
   <w:p>
     <w:pPr>
-      <w:pStyle w:val="Footer"/>
+      <w:pStyle w:val="Piedepgina"/>
     </w:pPr>
   </w:p>
 </w:ftr>
 </file>
 
 <file path=word/footnotes.xml><?xml version="1.0" encoding="utf-8"?>
-<w:footnotes xmlns:wpc="http://schemas.microsoft.com/office/word/2010/wordprocessingCanvas" xmlns:cx="http://schemas.microsoft.com/office/drawing/2014/chartex" xmlns:cx1="http://schemas.microsoft.com/office/drawing/2015/9/8/chartex" xmlns:cx2="http://schemas.microsoft.com/office/drawing/2015/10/21/chartex" xmlns:cx3="http://schemas.microsoft.com/office/drawing/2016/5/9/chartex" xmlns:cx4="http://schemas.microsoft.com/office/drawing/2016/5/10/chartex" xmlns:cx5="http://schemas.microsoft.com/office/drawing/2016/5/11/chartex" xmlns:cx6="http://schemas.microsoft.com/office/drawing/2016/5/12/chartex" xmlns:cx7="http://schemas.microsoft.com/office/drawing/2016/5/13/chartex" xmlns:cx8="http://schemas.microsoft.com/office/drawing/2016/5/14/chartex" xmlns:mc="http://schemas.openxmlformats.org/markup-compatibility/2006" xmlns:aink="http://schemas.microsoft.com/office/drawing/2016/ink" xmlns:am3d="http://schemas.microsoft.com/office/drawing/2017/model3d" xmlns:o="urn:schemas-microsoft-com:office:office" xmlns:r="http://schemas.openxmlformats.org/officeDocument/2006/relationships" xmlns:m="http://schemas.openxmlformats.org/officeDocument/2006/math" xmlns:v="urn:schemas-microsoft-com:vml" xmlns:wp14="http://schemas.microsoft.com/office/word/2010/wordprocessingDrawing" xmlns:wp="http://schemas.openxmlformats.org/drawingml/2006/wordprocessingDrawing" xmlns:w10="urn:schemas-microsoft-com:office:word" xmlns:w="http://schemas.openxmlformats.org/wordprocessingml/2006/main" xmlns:w14="http://schemas.microsoft.com/office/word/2010/wordml" xmlns:w15="http://schemas.microsoft.com/office/word/2012/wordml" xmlns:w16cid="http://schemas.microsoft.com/office/word/2016/wordml/cid" xmlns:w16se="http://schemas.microsoft.com/office/word/2015/wordml/symex" xmlns:wpg="http://schemas.microsoft.com/office/word/2010/wordprocessingGroup" xmlns:wpi="http://schemas.microsoft.com/office/word/2010/wordprocessingInk" xmlns:wne="http://schemas.microsoft.com/office/word/2006/wordml" xmlns:wps="http://schemas.microsoft.com/office/word/2010/wordprocessingShape" mc:Ignorable="w14 w15 w16se w16cid wp14">
+<w:footnotes xmlns:wpc="http://schemas.microsoft.com/office/word/2010/wordprocessingCanvas" xmlns:cx="http://schemas.microsoft.com/office/drawing/2014/chartex" xmlns:cx1="http://schemas.microsoft.com/office/drawing/2015/9/8/chartex" xmlns:cx2="http://schemas.microsoft.com/office/drawing/2015/10/21/chartex" xmlns:cx3="http://schemas.microsoft.com/office/drawing/2016/5/9/chartex" xmlns:cx4="http://schemas.microsoft.com/office/drawing/2016/5/10/chartex" xmlns:cx5="http://schemas.microsoft.com/office/drawing/2016/5/11/chartex" xmlns:cx6="http://schemas.microsoft.com/office/drawing/2016/5/12/chartex" xmlns:cx7="http://schemas.microsoft.com/office/drawing/2016/5/13/chartex" xmlns:cx8="http://schemas.microsoft.com/office/drawing/2016/5/14/chartex" xmlns:mc="http://schemas.openxmlformats.org/markup-compatibility/2006" xmlns:aink="http://schemas.microsoft.com/office/drawing/2016/ink" xmlns:am3d="http://schemas.microsoft.com/office/drawing/2017/model3d" xmlns:o="urn:schemas-microsoft-com:office:office" xmlns:r="http://schemas.openxmlformats.org/officeDocument/2006/relationships" xmlns:m="http://schemas.openxmlformats.org/officeDocument/2006/math" xmlns:v="urn:schemas-microsoft-com:vml" xmlns:wp14="http://schemas.microsoft.com/office/word/2010/wordprocessingDrawing" xmlns:wp="http://schemas.openxmlformats.org/drawingml/2006/wordprocessingDrawing" xmlns:w10="urn:schemas-microsoft-com:office:word" xmlns:w="http://schemas.openxmlformats.org/wordprocessingml/2006/main" xmlns:w14="http://schemas.microsoft.com/office/word/2010/wordml" xmlns:w15="http://schemas.microsoft.com/office/word/2012/wordml" xmlns:w16cex="http://schemas.microsoft.com/office/word/2018/wordml/cex" xmlns:w16cid="http://schemas.microsoft.com/office/word/2016/wordml/cid" xmlns:w16="http://schemas.microsoft.com/office/word/2018/wordml" xmlns:w16se="http://schemas.microsoft.com/office/word/2015/wordml/symex" xmlns:wpg="http://schemas.microsoft.com/office/word/2010/wordprocessingGroup" xmlns:wpi="http://schemas.microsoft.com/office/word/2010/wordprocessingInk" xmlns:wne="http://schemas.microsoft.com/office/word/2006/wordml" xmlns:wps="http://schemas.microsoft.com/office/word/2010/wordprocessingShape" mc:Ignorable="w14 w15 w16se w16cid w16 w16cex wp14">
   <w:footnote w:type="separator" w:id="-1">
     <w:p>
       <w:r>
@@ -2613,17 +2854,17 @@
 </file>
 
 <file path=word/header1.xml><?xml version="1.0" encoding="utf-8"?>
-<w:hdr xmlns:wpc="http://schemas.microsoft.com/office/word/2010/wordprocessingCanvas" xmlns:cx="http://schemas.microsoft.com/office/drawing/2014/chartex" xmlns:cx1="http://schemas.microsoft.com/office/drawing/2015/9/8/chartex" xmlns:cx2="http://schemas.microsoft.com/office/drawing/2015/10/21/chartex" xmlns:cx3="http://schemas.microsoft.com/office/drawing/2016/5/9/chartex" xmlns:cx4="http://schemas.microsoft.com/office/drawing/2016/5/10/chartex" xmlns:cx5="http://schemas.microsoft.com/office/drawing/2016/5/11/chartex" xmlns:cx6="http://schemas.microsoft.com/office/drawing/2016/5/12/chartex" xmlns:cx7="http://schemas.microsoft.com/office/drawing/2016/5/13/chartex" xmlns:cx8="http://schemas.microsoft.com/office/drawing/2016/5/14/chartex" xmlns:mc="http://schemas.openxmlformats.org/markup-compatibility/2006" xmlns:aink="http://schemas.microsoft.com/office/drawing/2016/ink" xmlns:am3d="http://schemas.microsoft.com/office/drawing/2017/model3d" xmlns:o="urn:schemas-microsoft-com:office:office" xmlns:r="http://schemas.openxmlformats.org/officeDocument/2006/relationships" xmlns:m="http://schemas.openxmlformats.org/officeDocument/2006/math" xmlns:v="urn:schemas-microsoft-com:vml" xmlns:wp14="http://schemas.microsoft.com/office/word/2010/wordprocessingDrawing" xmlns:wp="http://schemas.openxmlformats.org/drawingml/2006/wordprocessingDrawing" xmlns:w10="urn:schemas-microsoft-com:office:word" xmlns:w="http://schemas.openxmlformats.org/wordprocessingml/2006/main" xmlns:w14="http://schemas.microsoft.com/office/word/2010/wordml" xmlns:w15="http://schemas.microsoft.com/office/word/2012/wordml" xmlns:w16cid="http://schemas.microsoft.com/office/word/2016/wordml/cid" xmlns:w16se="http://schemas.microsoft.com/office/word/2015/wordml/symex" xmlns:wpg="http://schemas.microsoft.com/office/word/2010/wordprocessingGroup" xmlns:wpi="http://schemas.microsoft.com/office/word/2010/wordprocessingInk" xmlns:wne="http://schemas.microsoft.com/office/word/2006/wordml" xmlns:wps="http://schemas.microsoft.com/office/word/2010/wordprocessingShape" mc:Ignorable="w14 w15 w16se w16cid wp14">
+<w:hdr xmlns:wpc="http://schemas.microsoft.com/office/word/2010/wordprocessingCanvas" xmlns:cx="http://schemas.microsoft.com/office/drawing/2014/chartex" xmlns:cx1="http://schemas.microsoft.com/office/drawing/2015/9/8/chartex" xmlns:cx2="http://schemas.microsoft.com/office/drawing/2015/10/21/chartex" xmlns:cx3="http://schemas.microsoft.com/office/drawing/2016/5/9/chartex" xmlns:cx4="http://schemas.microsoft.com/office/drawing/2016/5/10/chartex" xmlns:cx5="http://schemas.microsoft.com/office/drawing/2016/5/11/chartex" xmlns:cx6="http://schemas.microsoft.com/office/drawing/2016/5/12/chartex" xmlns:cx7="http://schemas.microsoft.com/office/drawing/2016/5/13/chartex" xmlns:cx8="http://schemas.microsoft.com/office/drawing/2016/5/14/chartex" xmlns:mc="http://schemas.openxmlformats.org/markup-compatibility/2006" xmlns:aink="http://schemas.microsoft.com/office/drawing/2016/ink" xmlns:am3d="http://schemas.microsoft.com/office/drawing/2017/model3d" xmlns:o="urn:schemas-microsoft-com:office:office" xmlns:r="http://schemas.openxmlformats.org/officeDocument/2006/relationships" xmlns:m="http://schemas.openxmlformats.org/officeDocument/2006/math" xmlns:v="urn:schemas-microsoft-com:vml" xmlns:wp14="http://schemas.microsoft.com/office/word/2010/wordprocessingDrawing" xmlns:wp="http://schemas.openxmlformats.org/drawingml/2006/wordprocessingDrawing" xmlns:w10="urn:schemas-microsoft-com:office:word" xmlns:w="http://schemas.openxmlformats.org/wordprocessingml/2006/main" xmlns:w14="http://schemas.microsoft.com/office/word/2010/wordml" xmlns:w15="http://schemas.microsoft.com/office/word/2012/wordml" xmlns:w16cex="http://schemas.microsoft.com/office/word/2018/wordml/cex" xmlns:w16cid="http://schemas.microsoft.com/office/word/2016/wordml/cid" xmlns:w16="http://schemas.microsoft.com/office/word/2018/wordml" xmlns:w16se="http://schemas.microsoft.com/office/word/2015/wordml/symex" xmlns:wpg="http://schemas.microsoft.com/office/word/2010/wordprocessingGroup" xmlns:wpi="http://schemas.microsoft.com/office/word/2010/wordprocessingInk" xmlns:wne="http://schemas.microsoft.com/office/word/2006/wordml" xmlns:wps="http://schemas.microsoft.com/office/word/2010/wordprocessingShape" mc:Ignorable="w14 w15 w16se w16cid w16 w16cex wp14">
   <w:p>
     <w:pPr>
-      <w:pStyle w:val="Header"/>
+      <w:pStyle w:val="Encabezado"/>
     </w:pPr>
   </w:p>
 </w:hdr>
 </file>
 
 <file path=word/header2.xml><?xml version="1.0" encoding="utf-8"?>
-<w:hdr xmlns:wpc="http://schemas.microsoft.com/office/word/2010/wordprocessingCanvas" xmlns:cx="http://schemas.microsoft.com/office/drawing/2014/chartex" xmlns:cx1="http://schemas.microsoft.com/office/drawing/2015/9/8/chartex" xmlns:cx2="http://schemas.microsoft.com/office/drawing/2015/10/21/chartex" xmlns:cx3="http://schemas.microsoft.com/office/drawing/2016/5/9/chartex" xmlns:cx4="http://schemas.microsoft.com/office/drawing/2016/5/10/chartex" xmlns:cx5="http://schemas.microsoft.com/office/drawing/2016/5/11/chartex" xmlns:cx6="http://schemas.microsoft.com/office/drawing/2016/5/12/chartex" xmlns:cx7="http://schemas.microsoft.com/office/drawing/2016/5/13/chartex" xmlns:cx8="http://schemas.microsoft.com/office/drawing/2016/5/14/chartex" xmlns:mc="http://schemas.openxmlformats.org/markup-compatibility/2006" xmlns:aink="http://schemas.microsoft.com/office/drawing/2016/ink" xmlns:am3d="http://schemas.microsoft.com/office/drawing/2017/model3d" xmlns:o="urn:schemas-microsoft-com:office:office" xmlns:r="http://schemas.openxmlformats.org/officeDocument/2006/relationships" xmlns:m="http://schemas.openxmlformats.org/officeDocument/2006/math" xmlns:v="urn:schemas-microsoft-com:vml" xmlns:wp14="http://schemas.microsoft.com/office/word/2010/wordprocessingDrawing" xmlns:wp="http://schemas.openxmlformats.org/drawingml/2006/wordprocessingDrawing" xmlns:w10="urn:schemas-microsoft-com:office:word" xmlns:w="http://schemas.openxmlformats.org/wordprocessingml/2006/main" xmlns:w14="http://schemas.microsoft.com/office/word/2010/wordml" xmlns:w15="http://schemas.microsoft.com/office/word/2012/wordml" xmlns:w16cid="http://schemas.microsoft.com/office/word/2016/wordml/cid" xmlns:w16se="http://schemas.microsoft.com/office/word/2015/wordml/symex" xmlns:wpg="http://schemas.microsoft.com/office/word/2010/wordprocessingGroup" xmlns:wpi="http://schemas.microsoft.com/office/word/2010/wordprocessingInk" xmlns:wne="http://schemas.microsoft.com/office/word/2006/wordml" xmlns:wps="http://schemas.microsoft.com/office/word/2010/wordprocessingShape" mc:Ignorable="w14 w15 w16se w16cid wp14">
+<w:hdr xmlns:wpc="http://schemas.microsoft.com/office/word/2010/wordprocessingCanvas" xmlns:cx="http://schemas.microsoft.com/office/drawing/2014/chartex" xmlns:cx1="http://schemas.microsoft.com/office/drawing/2015/9/8/chartex" xmlns:cx2="http://schemas.microsoft.com/office/drawing/2015/10/21/chartex" xmlns:cx3="http://schemas.microsoft.com/office/drawing/2016/5/9/chartex" xmlns:cx4="http://schemas.microsoft.com/office/drawing/2016/5/10/chartex" xmlns:cx5="http://schemas.microsoft.com/office/drawing/2016/5/11/chartex" xmlns:cx6="http://schemas.microsoft.com/office/drawing/2016/5/12/chartex" xmlns:cx7="http://schemas.microsoft.com/office/drawing/2016/5/13/chartex" xmlns:cx8="http://schemas.microsoft.com/office/drawing/2016/5/14/chartex" xmlns:mc="http://schemas.openxmlformats.org/markup-compatibility/2006" xmlns:aink="http://schemas.microsoft.com/office/drawing/2016/ink" xmlns:am3d="http://schemas.microsoft.com/office/drawing/2017/model3d" xmlns:o="urn:schemas-microsoft-com:office:office" xmlns:r="http://schemas.openxmlformats.org/officeDocument/2006/relationships" xmlns:m="http://schemas.openxmlformats.org/officeDocument/2006/math" xmlns:v="urn:schemas-microsoft-com:vml" xmlns:wp14="http://schemas.microsoft.com/office/word/2010/wordprocessingDrawing" xmlns:wp="http://schemas.openxmlformats.org/drawingml/2006/wordprocessingDrawing" xmlns:w10="urn:schemas-microsoft-com:office:word" xmlns:w="http://schemas.openxmlformats.org/wordprocessingml/2006/main" xmlns:w14="http://schemas.microsoft.com/office/word/2010/wordml" xmlns:w15="http://schemas.microsoft.com/office/word/2012/wordml" xmlns:w16cex="http://schemas.microsoft.com/office/word/2018/wordml/cex" xmlns:w16cid="http://schemas.microsoft.com/office/word/2016/wordml/cid" xmlns:w16="http://schemas.microsoft.com/office/word/2018/wordml" xmlns:w16se="http://schemas.microsoft.com/office/word/2015/wordml/symex" xmlns:wpg="http://schemas.microsoft.com/office/word/2010/wordprocessingGroup" xmlns:wpi="http://schemas.microsoft.com/office/word/2010/wordprocessingInk" xmlns:wne="http://schemas.microsoft.com/office/word/2006/wordml" xmlns:wps="http://schemas.microsoft.com/office/word/2010/wordprocessingShape" mc:Ignorable="w14 w15 w16se w16cid w16 w16cex wp14">
   <w:tbl>
     <w:tblPr>
       <w:tblW w:w="8755" w:type="dxa"/>
@@ -2653,7 +2894,7 @@
         </w:tcPr>
         <w:p>
           <w:pPr>
-            <w:pStyle w:val="Header"/>
+            <w:pStyle w:val="Encabezado"/>
             <w:jc w:val="center"/>
           </w:pPr>
           <w:r>
@@ -2711,7 +2952,7 @@
         </w:tcPr>
         <w:p>
           <w:pPr>
-            <w:pStyle w:val="Header"/>
+            <w:pStyle w:val="Encabezado"/>
             <w:jc w:val="center"/>
             <w:rPr>
               <w:rFonts w:ascii="Arial Narrow" w:hAnsi="Arial Narrow" w:cs="Tahoma"/>
@@ -2732,7 +2973,7 @@
         </w:p>
         <w:p>
           <w:pPr>
-            <w:pStyle w:val="Header"/>
+            <w:pStyle w:val="Encabezado"/>
             <w:jc w:val="center"/>
             <w:rPr>
               <w:rFonts w:ascii="Arial Narrow" w:hAnsi="Arial Narrow"/>
@@ -2754,7 +2995,7 @@
         </w:tcPr>
         <w:p>
           <w:pPr>
-            <w:pStyle w:val="Header"/>
+            <w:pStyle w:val="Encabezado"/>
           </w:pPr>
         </w:p>
       </w:tc>
@@ -2764,7 +3005,7 @@
         </w:tcPr>
         <w:p>
           <w:pPr>
-            <w:pStyle w:val="Header"/>
+            <w:pStyle w:val="Encabezado"/>
             <w:tabs>
               <w:tab w:val="clear" w:pos="4252"/>
               <w:tab w:val="clear" w:pos="8504"/>
@@ -2802,7 +3043,7 @@
   </w:tbl>
   <w:p>
     <w:pPr>
-      <w:pStyle w:val="Header"/>
+      <w:pStyle w:val="Encabezado"/>
     </w:pPr>
     <w:r>
       <w:t xml:space="preserve"> </w:t>
@@ -2812,17 +3053,17 @@
 </file>
 
 <file path=word/header3.xml><?xml version="1.0" encoding="utf-8"?>
-<w:hdr xmlns:wpc="http://schemas.microsoft.com/office/word/2010/wordprocessingCanvas" xmlns:cx="http://schemas.microsoft.com/office/drawing/2014/chartex" xmlns:cx1="http://schemas.microsoft.com/office/drawing/2015/9/8/chartex" xmlns:cx2="http://schemas.microsoft.com/office/drawing/2015/10/21/chartex" xmlns:cx3="http://schemas.microsoft.com/office/drawing/2016/5/9/chartex" xmlns:cx4="http://schemas.microsoft.com/office/drawing/2016/5/10/chartex" xmlns:cx5="http://schemas.microsoft.com/office/drawing/2016/5/11/chartex" xmlns:cx6="http://schemas.microsoft.com/office/drawing/2016/5/12/chartex" xmlns:cx7="http://schemas.microsoft.com/office/drawing/2016/5/13/chartex" xmlns:cx8="http://schemas.microsoft.com/office/drawing/2016/5/14/chartex" xmlns:mc="http://schemas.openxmlformats.org/markup-compatibility/2006" xmlns:aink="http://schemas.microsoft.com/office/drawing/2016/ink" xmlns:am3d="http://schemas.microsoft.com/office/drawing/2017/model3d" xmlns:o="urn:schemas-microsoft-com:office:office" xmlns:r="http://schemas.openxmlformats.org/officeDocument/2006/relationships" xmlns:m="http://schemas.openxmlformats.org/officeDocument/2006/math" xmlns:v="urn:schemas-microsoft-com:vml" xmlns:wp14="http://schemas.microsoft.com/office/word/2010/wordprocessingDrawing" xmlns:wp="http://schemas.openxmlformats.org/drawingml/2006/wordprocessingDrawing" xmlns:w10="urn:schemas-microsoft-com:office:word" xmlns:w="http://schemas.openxmlformats.org/wordprocessingml/2006/main" xmlns:w14="http://schemas.microsoft.com/office/word/2010/wordml" xmlns:w15="http://schemas.microsoft.com/office/word/2012/wordml" xmlns:w16cid="http://schemas.microsoft.com/office/word/2016/wordml/cid" xmlns:w16se="http://schemas.microsoft.com/office/word/2015/wordml/symex" xmlns:wpg="http://schemas.microsoft.com/office/word/2010/wordprocessingGroup" xmlns:wpi="http://schemas.microsoft.com/office/word/2010/wordprocessingInk" xmlns:wne="http://schemas.microsoft.com/office/word/2006/wordml" xmlns:wps="http://schemas.microsoft.com/office/word/2010/wordprocessingShape" mc:Ignorable="w14 w15 w16se w16cid wp14">
+<w:hdr xmlns:wpc="http://schemas.microsoft.com/office/word/2010/wordprocessingCanvas" xmlns:cx="http://schemas.microsoft.com/office/drawing/2014/chartex" xmlns:cx1="http://schemas.microsoft.com/office/drawing/2015/9/8/chartex" xmlns:cx2="http://schemas.microsoft.com/office/drawing/2015/10/21/chartex" xmlns:cx3="http://schemas.microsoft.com/office/drawing/2016/5/9/chartex" xmlns:cx4="http://schemas.microsoft.com/office/drawing/2016/5/10/chartex" xmlns:cx5="http://schemas.microsoft.com/office/drawing/2016/5/11/chartex" xmlns:cx6="http://schemas.microsoft.com/office/drawing/2016/5/12/chartex" xmlns:cx7="http://schemas.microsoft.com/office/drawing/2016/5/13/chartex" xmlns:cx8="http://schemas.microsoft.com/office/drawing/2016/5/14/chartex" xmlns:mc="http://schemas.openxmlformats.org/markup-compatibility/2006" xmlns:aink="http://schemas.microsoft.com/office/drawing/2016/ink" xmlns:am3d="http://schemas.microsoft.com/office/drawing/2017/model3d" xmlns:o="urn:schemas-microsoft-com:office:office" xmlns:r="http://schemas.openxmlformats.org/officeDocument/2006/relationships" xmlns:m="http://schemas.openxmlformats.org/officeDocument/2006/math" xmlns:v="urn:schemas-microsoft-com:vml" xmlns:wp14="http://schemas.microsoft.com/office/word/2010/wordprocessingDrawing" xmlns:wp="http://schemas.openxmlformats.org/drawingml/2006/wordprocessingDrawing" xmlns:w10="urn:schemas-microsoft-com:office:word" xmlns:w="http://schemas.openxmlformats.org/wordprocessingml/2006/main" xmlns:w14="http://schemas.microsoft.com/office/word/2010/wordml" xmlns:w15="http://schemas.microsoft.com/office/word/2012/wordml" xmlns:w16cex="http://schemas.microsoft.com/office/word/2018/wordml/cex" xmlns:w16cid="http://schemas.microsoft.com/office/word/2016/wordml/cid" xmlns:w16="http://schemas.microsoft.com/office/word/2018/wordml" xmlns:w16se="http://schemas.microsoft.com/office/word/2015/wordml/symex" xmlns:wpg="http://schemas.microsoft.com/office/word/2010/wordprocessingGroup" xmlns:wpi="http://schemas.microsoft.com/office/word/2010/wordprocessingInk" xmlns:wne="http://schemas.microsoft.com/office/word/2006/wordml" xmlns:wps="http://schemas.microsoft.com/office/word/2010/wordprocessingShape" mc:Ignorable="w14 w15 w16se w16cid w16 w16cex wp14">
   <w:p>
     <w:pPr>
-      <w:pStyle w:val="Header"/>
+      <w:pStyle w:val="Encabezado"/>
     </w:pPr>
   </w:p>
 </w:hdr>
 </file>
 
 <file path=word/header4.xml><?xml version="1.0" encoding="utf-8"?>
-<w:hdr xmlns:wpc="http://schemas.microsoft.com/office/word/2010/wordprocessingCanvas" xmlns:cx="http://schemas.microsoft.com/office/drawing/2014/chartex" xmlns:cx1="http://schemas.microsoft.com/office/drawing/2015/9/8/chartex" xmlns:cx2="http://schemas.microsoft.com/office/drawing/2015/10/21/chartex" xmlns:cx3="http://schemas.microsoft.com/office/drawing/2016/5/9/chartex" xmlns:cx4="http://schemas.microsoft.com/office/drawing/2016/5/10/chartex" xmlns:cx5="http://schemas.microsoft.com/office/drawing/2016/5/11/chartex" xmlns:cx6="http://schemas.microsoft.com/office/drawing/2016/5/12/chartex" xmlns:cx7="http://schemas.microsoft.com/office/drawing/2016/5/13/chartex" xmlns:cx8="http://schemas.microsoft.com/office/drawing/2016/5/14/chartex" xmlns:mc="http://schemas.openxmlformats.org/markup-compatibility/2006" xmlns:aink="http://schemas.microsoft.com/office/drawing/2016/ink" xmlns:am3d="http://schemas.microsoft.com/office/drawing/2017/model3d" xmlns:o="urn:schemas-microsoft-com:office:office" xmlns:r="http://schemas.openxmlformats.org/officeDocument/2006/relationships" xmlns:m="http://schemas.openxmlformats.org/officeDocument/2006/math" xmlns:v="urn:schemas-microsoft-com:vml" xmlns:wp14="http://schemas.microsoft.com/office/word/2010/wordprocessingDrawing" xmlns:wp="http://schemas.openxmlformats.org/drawingml/2006/wordprocessingDrawing" xmlns:w10="urn:schemas-microsoft-com:office:word" xmlns:w="http://schemas.openxmlformats.org/wordprocessingml/2006/main" xmlns:w14="http://schemas.microsoft.com/office/word/2010/wordml" xmlns:w15="http://schemas.microsoft.com/office/word/2012/wordml" xmlns:w16cid="http://schemas.microsoft.com/office/word/2016/wordml/cid" xmlns:w16se="http://schemas.microsoft.com/office/word/2015/wordml/symex" xmlns:wpg="http://schemas.microsoft.com/office/word/2010/wordprocessingGroup" xmlns:wpi="http://schemas.microsoft.com/office/word/2010/wordprocessingInk" xmlns:wne="http://schemas.microsoft.com/office/word/2006/wordml" xmlns:wps="http://schemas.microsoft.com/office/word/2010/wordprocessingShape" mc:Ignorable="w14 w15 w16se w16cid wp14">
+<w:hdr xmlns:wpc="http://schemas.microsoft.com/office/word/2010/wordprocessingCanvas" xmlns:cx="http://schemas.microsoft.com/office/drawing/2014/chartex" xmlns:cx1="http://schemas.microsoft.com/office/drawing/2015/9/8/chartex" xmlns:cx2="http://schemas.microsoft.com/office/drawing/2015/10/21/chartex" xmlns:cx3="http://schemas.microsoft.com/office/drawing/2016/5/9/chartex" xmlns:cx4="http://schemas.microsoft.com/office/drawing/2016/5/10/chartex" xmlns:cx5="http://schemas.microsoft.com/office/drawing/2016/5/11/chartex" xmlns:cx6="http://schemas.microsoft.com/office/drawing/2016/5/12/chartex" xmlns:cx7="http://schemas.microsoft.com/office/drawing/2016/5/13/chartex" xmlns:cx8="http://schemas.microsoft.com/office/drawing/2016/5/14/chartex" xmlns:mc="http://schemas.openxmlformats.org/markup-compatibility/2006" xmlns:aink="http://schemas.microsoft.com/office/drawing/2016/ink" xmlns:am3d="http://schemas.microsoft.com/office/drawing/2017/model3d" xmlns:o="urn:schemas-microsoft-com:office:office" xmlns:r="http://schemas.openxmlformats.org/officeDocument/2006/relationships" xmlns:m="http://schemas.openxmlformats.org/officeDocument/2006/math" xmlns:v="urn:schemas-microsoft-com:vml" xmlns:wp14="http://schemas.microsoft.com/office/word/2010/wordprocessingDrawing" xmlns:wp="http://schemas.openxmlformats.org/drawingml/2006/wordprocessingDrawing" xmlns:w10="urn:schemas-microsoft-com:office:word" xmlns:w="http://schemas.openxmlformats.org/wordprocessingml/2006/main" xmlns:w14="http://schemas.microsoft.com/office/word/2010/wordml" xmlns:w15="http://schemas.microsoft.com/office/word/2012/wordml" xmlns:w16cex="http://schemas.microsoft.com/office/word/2018/wordml/cex" xmlns:w16cid="http://schemas.microsoft.com/office/word/2016/wordml/cid" xmlns:w16="http://schemas.microsoft.com/office/word/2018/wordml" xmlns:w16se="http://schemas.microsoft.com/office/word/2015/wordml/symex" xmlns:wpg="http://schemas.microsoft.com/office/word/2010/wordprocessingGroup" xmlns:wpi="http://schemas.microsoft.com/office/word/2010/wordprocessingInk" xmlns:wne="http://schemas.microsoft.com/office/word/2006/wordml" xmlns:wps="http://schemas.microsoft.com/office/word/2010/wordprocessingShape" mc:Ignorable="w14 w15 w16se w16cid w16 w16cex wp14">
   <w:tbl>
     <w:tblPr>
       <w:tblW w:w="8755" w:type="dxa"/>
@@ -2852,7 +3093,7 @@
         </w:tcPr>
         <w:p>
           <w:pPr>
-            <w:pStyle w:val="Header"/>
+            <w:pStyle w:val="Encabezado"/>
             <w:jc w:val="center"/>
           </w:pPr>
           <w:r>
@@ -2910,7 +3151,7 @@
         </w:tcPr>
         <w:p>
           <w:pPr>
-            <w:pStyle w:val="Header"/>
+            <w:pStyle w:val="Encabezado"/>
             <w:jc w:val="center"/>
             <w:rPr>
               <w:rFonts w:ascii="Arial Narrow" w:hAnsi="Arial Narrow" w:cs="Tahoma"/>
@@ -2942,7 +3183,7 @@
         </w:tcPr>
         <w:p>
           <w:pPr>
-            <w:pStyle w:val="Header"/>
+            <w:pStyle w:val="Encabezado"/>
           </w:pPr>
         </w:p>
       </w:tc>
@@ -2952,7 +3193,7 @@
         </w:tcPr>
         <w:p>
           <w:pPr>
-            <w:pStyle w:val="Header"/>
+            <w:pStyle w:val="Encabezado"/>
             <w:tabs>
               <w:tab w:val="clear" w:pos="4252"/>
               <w:tab w:val="clear" w:pos="8504"/>
@@ -2988,14 +3229,14 @@
   </w:tbl>
   <w:p>
     <w:pPr>
-      <w:pStyle w:val="Header"/>
+      <w:pStyle w:val="Encabezado"/>
     </w:pPr>
   </w:p>
 </w:hdr>
 </file>
 
 <file path=word/numbering.xml><?xml version="1.0" encoding="utf-8"?>
-<w:numbering xmlns:wpc="http://schemas.microsoft.com/office/word/2010/wordprocessingCanvas" xmlns:cx="http://schemas.microsoft.com/office/drawing/2014/chartex" xmlns:cx1="http://schemas.microsoft.com/office/drawing/2015/9/8/chartex" xmlns:cx2="http://schemas.microsoft.com/office/drawing/2015/10/21/chartex" xmlns:cx3="http://schemas.microsoft.com/office/drawing/2016/5/9/chartex" xmlns:cx4="http://schemas.microsoft.com/office/drawing/2016/5/10/chartex" xmlns:cx5="http://schemas.microsoft.com/office/drawing/2016/5/11/chartex" xmlns:cx6="http://schemas.microsoft.com/office/drawing/2016/5/12/chartex" xmlns:cx7="http://schemas.microsoft.com/office/drawing/2016/5/13/chartex" xmlns:cx8="http://schemas.microsoft.com/office/drawing/2016/5/14/chartex" xmlns:mc="http://schemas.openxmlformats.org/markup-compatibility/2006" xmlns:aink="http://schemas.microsoft.com/office/drawing/2016/ink" xmlns:am3d="http://schemas.microsoft.com/office/drawing/2017/model3d" xmlns:o="urn:schemas-microsoft-com:office:office" xmlns:r="http://schemas.openxmlformats.org/officeDocument/2006/relationships" xmlns:m="http://schemas.openxmlformats.org/officeDocument/2006/math" xmlns:v="urn:schemas-microsoft-com:vml" xmlns:wp14="http://schemas.microsoft.com/office/word/2010/wordprocessingDrawing" xmlns:wp="http://schemas.openxmlformats.org/drawingml/2006/wordprocessingDrawing" xmlns:w10="urn:schemas-microsoft-com:office:word" xmlns:w="http://schemas.openxmlformats.org/wordprocessingml/2006/main" xmlns:w14="http://schemas.microsoft.com/office/word/2010/wordml" xmlns:w15="http://schemas.microsoft.com/office/word/2012/wordml" xmlns:w16cid="http://schemas.microsoft.com/office/word/2016/wordml/cid" xmlns:w16se="http://schemas.microsoft.com/office/word/2015/wordml/symex" xmlns:wpg="http://schemas.microsoft.com/office/word/2010/wordprocessingGroup" xmlns:wpi="http://schemas.microsoft.com/office/word/2010/wordprocessingInk" xmlns:wne="http://schemas.microsoft.com/office/word/2006/wordml" xmlns:wps="http://schemas.microsoft.com/office/word/2010/wordprocessingShape" mc:Ignorable="w14 w15 w16se w16cid wp14">
+<w:numbering xmlns:wpc="http://schemas.microsoft.com/office/word/2010/wordprocessingCanvas" xmlns:cx="http://schemas.microsoft.com/office/drawing/2014/chartex" xmlns:cx1="http://schemas.microsoft.com/office/drawing/2015/9/8/chartex" xmlns:cx2="http://schemas.microsoft.com/office/drawing/2015/10/21/chartex" xmlns:cx3="http://schemas.microsoft.com/office/drawing/2016/5/9/chartex" xmlns:cx4="http://schemas.microsoft.com/office/drawing/2016/5/10/chartex" xmlns:cx5="http://schemas.microsoft.com/office/drawing/2016/5/11/chartex" xmlns:cx6="http://schemas.microsoft.com/office/drawing/2016/5/12/chartex" xmlns:cx7="http://schemas.microsoft.com/office/drawing/2016/5/13/chartex" xmlns:cx8="http://schemas.microsoft.com/office/drawing/2016/5/14/chartex" xmlns:mc="http://schemas.openxmlformats.org/markup-compatibility/2006" xmlns:aink="http://schemas.microsoft.com/office/drawing/2016/ink" xmlns:am3d="http://schemas.microsoft.com/office/drawing/2017/model3d" xmlns:o="urn:schemas-microsoft-com:office:office" xmlns:r="http://schemas.openxmlformats.org/officeDocument/2006/relationships" xmlns:m="http://schemas.openxmlformats.org/officeDocument/2006/math" xmlns:v="urn:schemas-microsoft-com:vml" xmlns:wp14="http://schemas.microsoft.com/office/word/2010/wordprocessingDrawing" xmlns:wp="http://schemas.openxmlformats.org/drawingml/2006/wordprocessingDrawing" xmlns:w10="urn:schemas-microsoft-com:office:word" xmlns:w="http://schemas.openxmlformats.org/wordprocessingml/2006/main" xmlns:w14="http://schemas.microsoft.com/office/word/2010/wordml" xmlns:w15="http://schemas.microsoft.com/office/word/2012/wordml" xmlns:w16cex="http://schemas.microsoft.com/office/word/2018/wordml/cex" xmlns:w16cid="http://schemas.microsoft.com/office/word/2016/wordml/cid" xmlns:w16="http://schemas.microsoft.com/office/word/2018/wordml" xmlns:w16se="http://schemas.microsoft.com/office/word/2015/wordml/symex" xmlns:wpg="http://schemas.microsoft.com/office/word/2010/wordprocessingGroup" xmlns:wpi="http://schemas.microsoft.com/office/word/2010/wordprocessingInk" xmlns:wne="http://schemas.microsoft.com/office/word/2006/wordml" xmlns:wps="http://schemas.microsoft.com/office/word/2010/wordprocessingShape" mc:Ignorable="w14 w15 w16se w16cid w16 w16cex wp14">
   <w:abstractNum w:abstractNumId="0" w15:restartNumberingAfterBreak="0">
     <w:nsid w:val="0000000A"/>
     <w:multiLevelType w:val="singleLevel"/>
@@ -5613,7 +5854,7 @@
     <w:lvl w:ilvl="1">
       <w:start w:val="1"/>
       <w:numFmt w:val="decimal"/>
-      <w:pStyle w:val="Heading2"/>
+      <w:pStyle w:val="Ttulo2"/>
       <w:lvlText w:val="%1.%2."/>
       <w:lvlJc w:val="left"/>
       <w:pPr>
@@ -5629,7 +5870,7 @@
     <w:lvl w:ilvl="2">
       <w:start w:val="1"/>
       <w:numFmt w:val="decimal"/>
-      <w:pStyle w:val="Heading4"/>
+      <w:pStyle w:val="Ttulo4"/>
       <w:lvlText w:val="%1.%2.%3."/>
       <w:lvlJc w:val="left"/>
       <w:pPr>
@@ -6069,7 +6310,7 @@
     <w:lvl w:ilvl="0" w:tplc="A23080C6">
       <w:start w:val="1"/>
       <w:numFmt w:val="bullet"/>
-      <w:pStyle w:val="ListParagraph"/>
+      <w:pStyle w:val="Prrafodelista"/>
       <w:lvlText w:val=""/>
       <w:lvlJc w:val="left"/>
       <w:pPr>
@@ -8280,7 +8521,7 @@
 </file>
 
 <file path=word/styles.xml><?xml version="1.0" encoding="utf-8"?>
-<w:styles xmlns:mc="http://schemas.openxmlformats.org/markup-compatibility/2006" xmlns:r="http://schemas.openxmlformats.org/officeDocument/2006/relationships" xmlns:w="http://schemas.openxmlformats.org/wordprocessingml/2006/main" xmlns:w14="http://schemas.microsoft.com/office/word/2010/wordml" xmlns:w15="http://schemas.microsoft.com/office/word/2012/wordml" xmlns:w16cid="http://schemas.microsoft.com/office/word/2016/wordml/cid" xmlns:w16se="http://schemas.microsoft.com/office/word/2015/wordml/symex" mc:Ignorable="w14 w15 w16se w16cid">
+<w:styles xmlns:mc="http://schemas.openxmlformats.org/markup-compatibility/2006" xmlns:r="http://schemas.openxmlformats.org/officeDocument/2006/relationships" xmlns:w="http://schemas.openxmlformats.org/wordprocessingml/2006/main" xmlns:w14="http://schemas.microsoft.com/office/word/2010/wordml" xmlns:w15="http://schemas.microsoft.com/office/word/2012/wordml" xmlns:w16cex="http://schemas.microsoft.com/office/word/2018/wordml/cex" xmlns:w16cid="http://schemas.microsoft.com/office/word/2016/wordml/cid" xmlns:w16="http://schemas.microsoft.com/office/word/2018/wordml" xmlns:w16se="http://schemas.microsoft.com/office/word/2015/wordml/symex" mc:Ignorable="w14 w15 w16se w16cid w16 w16cex">
   <w:docDefaults>
     <w:rPrDefault>
       <w:rPr>
@@ -8686,11 +8927,11 @@
       <w:rFonts w:ascii="Arial" w:hAnsi="Arial"/>
     </w:rPr>
   </w:style>
-  <w:style w:type="paragraph" w:styleId="Heading1">
+  <w:style w:type="paragraph" w:styleId="Ttulo1">
     <w:name w:val="heading 1"/>
     <w:basedOn w:val="Normal"/>
     <w:next w:val="Normal"/>
-    <w:link w:val="Heading1Char"/>
+    <w:link w:val="Ttulo1Car"/>
     <w:uiPriority w:val="9"/>
     <w:qFormat/>
     <w:rsid w:val="0087350D"/>
@@ -8707,11 +8948,11 @@
       <w:szCs w:val="30"/>
     </w:rPr>
   </w:style>
-  <w:style w:type="paragraph" w:styleId="Heading2">
+  <w:style w:type="paragraph" w:styleId="Ttulo2">
     <w:name w:val="heading 2"/>
     <w:basedOn w:val="Normal"/>
     <w:next w:val="Normal"/>
-    <w:link w:val="Heading2Char"/>
+    <w:link w:val="Ttulo2Car"/>
     <w:uiPriority w:val="9"/>
     <w:unhideWhenUsed/>
     <w:qFormat/>
@@ -8733,11 +8974,11 @@
       <w:szCs w:val="28"/>
     </w:rPr>
   </w:style>
-  <w:style w:type="paragraph" w:styleId="Heading3">
+  <w:style w:type="paragraph" w:styleId="Ttulo3">
     <w:name w:val="heading 3"/>
-    <w:basedOn w:val="Heading4"/>
+    <w:basedOn w:val="Ttulo4"/>
     <w:next w:val="Normal"/>
-    <w:link w:val="Heading3Char"/>
+    <w:link w:val="Ttulo3Car"/>
     <w:uiPriority w:val="9"/>
     <w:unhideWhenUsed/>
     <w:qFormat/>
@@ -8746,11 +8987,11 @@
       <w:outlineLvl w:val="2"/>
     </w:pPr>
   </w:style>
-  <w:style w:type="paragraph" w:styleId="Heading4">
+  <w:style w:type="paragraph" w:styleId="Ttulo4">
     <w:name w:val="heading 4"/>
     <w:basedOn w:val="Normal"/>
     <w:next w:val="Normal"/>
-    <w:link w:val="Heading4Char"/>
+    <w:link w:val="Ttulo4Car"/>
     <w:uiPriority w:val="9"/>
     <w:unhideWhenUsed/>
     <w:qFormat/>
@@ -8768,11 +9009,11 @@
       <w:color w:val="5B9BD5" w:themeColor="accent1"/>
     </w:rPr>
   </w:style>
-  <w:style w:type="paragraph" w:styleId="Heading5">
+  <w:style w:type="paragraph" w:styleId="Ttulo5">
     <w:name w:val="heading 5"/>
     <w:basedOn w:val="Normal"/>
     <w:next w:val="Normal"/>
-    <w:link w:val="Heading5Char"/>
+    <w:link w:val="Ttulo5Car"/>
     <w:uiPriority w:val="9"/>
     <w:unhideWhenUsed/>
     <w:qFormat/>
@@ -8792,11 +9033,11 @@
       <w:szCs w:val="24"/>
     </w:rPr>
   </w:style>
-  <w:style w:type="paragraph" w:styleId="Heading6">
+  <w:style w:type="paragraph" w:styleId="Ttulo6">
     <w:name w:val="heading 6"/>
     <w:basedOn w:val="Normal"/>
     <w:next w:val="Normal"/>
-    <w:link w:val="Heading6Char"/>
+    <w:link w:val="Ttulo6Car"/>
     <w:uiPriority w:val="9"/>
     <w:unhideWhenUsed/>
     <w:qFormat/>
@@ -8816,11 +9057,11 @@
       <w:szCs w:val="23"/>
     </w:rPr>
   </w:style>
-  <w:style w:type="paragraph" w:styleId="Heading7">
+  <w:style w:type="paragraph" w:styleId="Ttulo7">
     <w:name w:val="heading 7"/>
     <w:basedOn w:val="Normal"/>
     <w:next w:val="Normal"/>
-    <w:link w:val="Heading7Char"/>
+    <w:link w:val="Ttulo7Car"/>
     <w:uiPriority w:val="9"/>
     <w:unhideWhenUsed/>
     <w:qFormat/>
@@ -8836,11 +9077,11 @@
       <w:color w:val="1F4E79" w:themeColor="accent1" w:themeShade="80"/>
     </w:rPr>
   </w:style>
-  <w:style w:type="paragraph" w:styleId="Heading8">
+  <w:style w:type="paragraph" w:styleId="Ttulo8">
     <w:name w:val="heading 8"/>
     <w:basedOn w:val="Normal"/>
     <w:next w:val="Normal"/>
-    <w:link w:val="Heading8Char"/>
+    <w:link w:val="Ttulo8Car"/>
     <w:uiPriority w:val="9"/>
     <w:unhideWhenUsed/>
     <w:qFormat/>
@@ -8858,11 +9099,11 @@
       <w:szCs w:val="21"/>
     </w:rPr>
   </w:style>
-  <w:style w:type="paragraph" w:styleId="Heading9">
+  <w:style w:type="paragraph" w:styleId="Ttulo9">
     <w:name w:val="heading 9"/>
     <w:basedOn w:val="Normal"/>
     <w:next w:val="Normal"/>
-    <w:link w:val="Heading9Char"/>
+    <w:link w:val="Ttulo9Car"/>
     <w:uiPriority w:val="9"/>
     <w:unhideWhenUsed/>
     <w:qFormat/>
@@ -8878,13 +9119,13 @@
       <w:color w:val="385623" w:themeColor="accent6" w:themeShade="80"/>
     </w:rPr>
   </w:style>
-  <w:style w:type="character" w:default="1" w:styleId="DefaultParagraphFont">
+  <w:style w:type="character" w:default="1" w:styleId="Fuentedeprrafopredeter">
     <w:name w:val="Default Paragraph Font"/>
     <w:uiPriority w:val="1"/>
     <w:semiHidden/>
     <w:unhideWhenUsed/>
   </w:style>
-  <w:style w:type="table" w:default="1" w:styleId="TableNormal">
+  <w:style w:type="table" w:default="1" w:styleId="Tablanormal">
     <w:name w:val="Normal Table"/>
     <w:uiPriority w:val="99"/>
     <w:semiHidden/>
@@ -8899,16 +9140,16 @@
       </w:tblCellMar>
     </w:tblPr>
   </w:style>
-  <w:style w:type="numbering" w:default="1" w:styleId="NoList">
+  <w:style w:type="numbering" w:default="1" w:styleId="Sinlista">
     <w:name w:val="No List"/>
     <w:uiPriority w:val="99"/>
     <w:semiHidden/>
     <w:unhideWhenUsed/>
   </w:style>
-  <w:style w:type="character" w:customStyle="1" w:styleId="Heading1Char">
-    <w:name w:val="Heading 1 Char"/>
-    <w:basedOn w:val="DefaultParagraphFont"/>
-    <w:link w:val="Heading1"/>
+  <w:style w:type="character" w:customStyle="1" w:styleId="Ttulo1Car">
+    <w:name w:val="Título 1 Car"/>
+    <w:basedOn w:val="Fuentedeprrafopredeter"/>
+    <w:link w:val="Ttulo1"/>
     <w:uiPriority w:val="9"/>
     <w:rsid w:val="0087350D"/>
     <w:rPr>
@@ -8917,10 +9158,10 @@
       <w:szCs w:val="30"/>
     </w:rPr>
   </w:style>
-  <w:style w:type="character" w:customStyle="1" w:styleId="Heading2Char">
-    <w:name w:val="Heading 2 Char"/>
-    <w:basedOn w:val="DefaultParagraphFont"/>
-    <w:link w:val="Heading2"/>
+  <w:style w:type="character" w:customStyle="1" w:styleId="Ttulo2Car">
+    <w:name w:val="Título 2 Car"/>
+    <w:basedOn w:val="Fuentedeprrafopredeter"/>
+    <w:link w:val="Ttulo2"/>
     <w:uiPriority w:val="9"/>
     <w:rsid w:val="006D65E5"/>
     <w:rPr>
@@ -8930,10 +9171,10 @@
       <w:szCs w:val="28"/>
     </w:rPr>
   </w:style>
-  <w:style w:type="character" w:customStyle="1" w:styleId="Heading3Char">
-    <w:name w:val="Heading 3 Char"/>
-    <w:basedOn w:val="DefaultParagraphFont"/>
-    <w:link w:val="Heading3"/>
+  <w:style w:type="character" w:customStyle="1" w:styleId="Ttulo3Car">
+    <w:name w:val="Título 3 Car"/>
+    <w:basedOn w:val="Fuentedeprrafopredeter"/>
+    <w:link w:val="Ttulo3"/>
     <w:uiPriority w:val="9"/>
     <w:rsid w:val="000D41AC"/>
     <w:rPr>
@@ -8941,10 +9182,10 @@
       <w:color w:val="5B9BD5" w:themeColor="accent1"/>
     </w:rPr>
   </w:style>
-  <w:style w:type="character" w:customStyle="1" w:styleId="Heading4Char">
-    <w:name w:val="Heading 4 Char"/>
-    <w:basedOn w:val="DefaultParagraphFont"/>
-    <w:link w:val="Heading4"/>
+  <w:style w:type="character" w:customStyle="1" w:styleId="Ttulo4Car">
+    <w:name w:val="Título 4 Car"/>
+    <w:basedOn w:val="Fuentedeprrafopredeter"/>
+    <w:link w:val="Ttulo4"/>
     <w:uiPriority w:val="9"/>
     <w:rsid w:val="007320A6"/>
     <w:rPr>
@@ -8952,10 +9193,10 @@
       <w:color w:val="5B9BD5" w:themeColor="accent1"/>
     </w:rPr>
   </w:style>
-  <w:style w:type="character" w:customStyle="1" w:styleId="Heading5Char">
-    <w:name w:val="Heading 5 Char"/>
-    <w:basedOn w:val="DefaultParagraphFont"/>
-    <w:link w:val="Heading5"/>
+  <w:style w:type="character" w:customStyle="1" w:styleId="Ttulo5Car">
+    <w:name w:val="Título 5 Car"/>
+    <w:basedOn w:val="Fuentedeprrafopredeter"/>
+    <w:link w:val="Ttulo5"/>
     <w:uiPriority w:val="9"/>
     <w:rsid w:val="005B4ED0"/>
     <w:rPr>
@@ -8967,10 +9208,10 @@
       <w:szCs w:val="24"/>
     </w:rPr>
   </w:style>
-  <w:style w:type="character" w:customStyle="1" w:styleId="Heading6Char">
-    <w:name w:val="Heading 6 Char"/>
-    <w:basedOn w:val="DefaultParagraphFont"/>
-    <w:link w:val="Heading6"/>
+  <w:style w:type="character" w:customStyle="1" w:styleId="Ttulo6Car">
+    <w:name w:val="Título 6 Car"/>
+    <w:basedOn w:val="Fuentedeprrafopredeter"/>
+    <w:link w:val="Ttulo6"/>
     <w:uiPriority w:val="9"/>
     <w:rsid w:val="005B4ED0"/>
     <w:rPr>
@@ -8982,10 +9223,10 @@
       <w:szCs w:val="23"/>
     </w:rPr>
   </w:style>
-  <w:style w:type="character" w:customStyle="1" w:styleId="Heading7Char">
-    <w:name w:val="Heading 7 Char"/>
-    <w:basedOn w:val="DefaultParagraphFont"/>
-    <w:link w:val="Heading7"/>
+  <w:style w:type="character" w:customStyle="1" w:styleId="Ttulo7Car">
+    <w:name w:val="Título 7 Car"/>
+    <w:basedOn w:val="Fuentedeprrafopredeter"/>
+    <w:link w:val="Ttulo7"/>
     <w:uiPriority w:val="9"/>
     <w:rsid w:val="005B4ED0"/>
     <w:rPr>
@@ -8993,10 +9234,10 @@
       <w:color w:val="1F4E79" w:themeColor="accent1" w:themeShade="80"/>
     </w:rPr>
   </w:style>
-  <w:style w:type="character" w:customStyle="1" w:styleId="Heading8Char">
-    <w:name w:val="Heading 8 Char"/>
-    <w:basedOn w:val="DefaultParagraphFont"/>
-    <w:link w:val="Heading8"/>
+  <w:style w:type="character" w:customStyle="1" w:styleId="Ttulo8Car">
+    <w:name w:val="Título 8 Car"/>
+    <w:basedOn w:val="Fuentedeprrafopredeter"/>
+    <w:link w:val="Ttulo8"/>
     <w:uiPriority w:val="9"/>
     <w:rsid w:val="005B4ED0"/>
     <w:rPr>
@@ -9006,10 +9247,10 @@
       <w:szCs w:val="21"/>
     </w:rPr>
   </w:style>
-  <w:style w:type="character" w:customStyle="1" w:styleId="Heading9Char">
-    <w:name w:val="Heading 9 Char"/>
-    <w:basedOn w:val="DefaultParagraphFont"/>
-    <w:link w:val="Heading9"/>
+  <w:style w:type="character" w:customStyle="1" w:styleId="Ttulo9Car">
+    <w:name w:val="Título 9 Car"/>
+    <w:basedOn w:val="Fuentedeprrafopredeter"/>
+    <w:link w:val="Ttulo9"/>
     <w:uiPriority w:val="9"/>
     <w:rsid w:val="005B4ED0"/>
     <w:rPr>
@@ -9017,10 +9258,10 @@
       <w:color w:val="385623" w:themeColor="accent6" w:themeShade="80"/>
     </w:rPr>
   </w:style>
-  <w:style w:type="paragraph" w:styleId="BodyTextIndent">
+  <w:style w:type="paragraph" w:styleId="Sangradetextonormal">
     <w:name w:val="Body Text Indent"/>
     <w:basedOn w:val="Normal"/>
-    <w:link w:val="BodyTextIndentChar"/>
+    <w:link w:val="SangradetextonormalCar"/>
     <w:uiPriority w:val="99"/>
     <w:rsid w:val="005B4ED0"/>
     <w:pPr>
@@ -9031,17 +9272,17 @@
       <w:rFonts w:eastAsiaTheme="minorEastAsia"/>
     </w:rPr>
   </w:style>
-  <w:style w:type="character" w:customStyle="1" w:styleId="BodyTextIndentChar">
-    <w:name w:val="Body Text Indent Char"/>
-    <w:basedOn w:val="DefaultParagraphFont"/>
-    <w:link w:val="BodyTextIndent"/>
+  <w:style w:type="character" w:customStyle="1" w:styleId="SangradetextonormalCar">
+    <w:name w:val="Sangría de texto normal Car"/>
+    <w:basedOn w:val="Fuentedeprrafopredeter"/>
+    <w:link w:val="Sangradetextonormal"/>
     <w:uiPriority w:val="99"/>
     <w:rsid w:val="005B4ED0"/>
     <w:rPr>
       <w:rFonts w:eastAsiaTheme="minorEastAsia"/>
     </w:rPr>
   </w:style>
-  <w:style w:type="paragraph" w:styleId="ListParagraph">
+  <w:style w:type="paragraph" w:styleId="Prrafodelista">
     <w:name w:val="List Paragraph"/>
     <w:basedOn w:val="Normal"/>
     <w:uiPriority w:val="34"/>
@@ -9058,7 +9299,7 @@
       <w:rFonts w:eastAsiaTheme="minorEastAsia"/>
     </w:rPr>
   </w:style>
-  <w:style w:type="paragraph" w:styleId="Caption">
+  <w:style w:type="paragraph" w:styleId="Descripcin">
     <w:name w:val="caption"/>
     <w:basedOn w:val="Normal"/>
     <w:next w:val="Normal"/>
@@ -9078,11 +9319,11 @@
       <w:spacing w:val="6"/>
     </w:rPr>
   </w:style>
-  <w:style w:type="paragraph" w:styleId="Title">
+  <w:style w:type="paragraph" w:styleId="Ttulo">
     <w:name w:val="Title"/>
     <w:basedOn w:val="Normal"/>
     <w:next w:val="Normal"/>
-    <w:link w:val="TitleChar"/>
+    <w:link w:val="TtuloCar1"/>
     <w:uiPriority w:val="10"/>
     <w:qFormat/>
     <w:rsid w:val="005B4ED0"/>
@@ -9098,10 +9339,10 @@
       <w:szCs w:val="52"/>
     </w:rPr>
   </w:style>
-  <w:style w:type="character" w:customStyle="1" w:styleId="TitleChar">
-    <w:name w:val="Title Char"/>
-    <w:basedOn w:val="DefaultParagraphFont"/>
-    <w:link w:val="Title"/>
+  <w:style w:type="character" w:customStyle="1" w:styleId="TtuloCar1">
+    <w:name w:val="Título Car1"/>
+    <w:basedOn w:val="Fuentedeprrafopredeter"/>
+    <w:link w:val="Ttulo"/>
     <w:uiPriority w:val="10"/>
     <w:rsid w:val="005B4ED0"/>
     <w:rPr>
@@ -9112,11 +9353,11 @@
       <w:szCs w:val="52"/>
     </w:rPr>
   </w:style>
-  <w:style w:type="paragraph" w:styleId="Subtitle">
+  <w:style w:type="paragraph" w:styleId="Subttulo">
     <w:name w:val="Subtitle"/>
     <w:basedOn w:val="Normal"/>
     <w:next w:val="Normal"/>
-    <w:link w:val="SubtitleChar"/>
+    <w:link w:val="SubttuloCar"/>
     <w:uiPriority w:val="11"/>
     <w:qFormat/>
     <w:rsid w:val="005B4ED0"/>
@@ -9131,19 +9372,19 @@
       <w:rFonts w:asciiTheme="majorHAnsi" w:eastAsiaTheme="majorEastAsia" w:hAnsiTheme="majorHAnsi" w:cstheme="majorBidi"/>
     </w:rPr>
   </w:style>
-  <w:style w:type="character" w:customStyle="1" w:styleId="SubtitleChar">
-    <w:name w:val="Subtitle Char"/>
-    <w:basedOn w:val="DefaultParagraphFont"/>
-    <w:link w:val="Subtitle"/>
+  <w:style w:type="character" w:customStyle="1" w:styleId="SubttuloCar">
+    <w:name w:val="Subtítulo Car"/>
+    <w:basedOn w:val="Fuentedeprrafopredeter"/>
+    <w:link w:val="Subttulo"/>
     <w:uiPriority w:val="11"/>
     <w:rsid w:val="005B4ED0"/>
     <w:rPr>
       <w:rFonts w:asciiTheme="majorHAnsi" w:eastAsiaTheme="majorEastAsia" w:hAnsiTheme="majorHAnsi" w:cstheme="majorBidi"/>
     </w:rPr>
   </w:style>
-  <w:style w:type="character" w:styleId="Strong">
+  <w:style w:type="character" w:styleId="Textoennegrita">
     <w:name w:val="Strong"/>
-    <w:basedOn w:val="DefaultParagraphFont"/>
+    <w:basedOn w:val="Fuentedeprrafopredeter"/>
     <w:uiPriority w:val="22"/>
     <w:qFormat/>
     <w:rsid w:val="005B4ED0"/>
@@ -9152,9 +9393,9 @@
       <w:bCs/>
     </w:rPr>
   </w:style>
-  <w:style w:type="character" w:styleId="Emphasis">
+  <w:style w:type="character" w:styleId="nfasis">
     <w:name w:val="Emphasis"/>
-    <w:basedOn w:val="DefaultParagraphFont"/>
+    <w:basedOn w:val="Fuentedeprrafopredeter"/>
     <w:uiPriority w:val="20"/>
     <w:qFormat/>
     <w:rsid w:val="005B4ED0"/>
@@ -9163,7 +9404,7 @@
       <w:iCs/>
     </w:rPr>
   </w:style>
-  <w:style w:type="paragraph" w:styleId="NoSpacing">
+  <w:style w:type="paragraph" w:styleId="Sinespaciado">
     <w:name w:val="No Spacing"/>
     <w:basedOn w:val="Normal"/>
     <w:next w:val="Normal"/>
@@ -9178,11 +9419,11 @@
       <w:rFonts w:eastAsiaTheme="minorEastAsia"/>
     </w:rPr>
   </w:style>
-  <w:style w:type="paragraph" w:styleId="Quote">
+  <w:style w:type="paragraph" w:styleId="Cita">
     <w:name w:val="Quote"/>
     <w:basedOn w:val="Normal"/>
     <w:next w:val="Normal"/>
-    <w:link w:val="QuoteChar"/>
+    <w:link w:val="CitaCar"/>
     <w:uiPriority w:val="29"/>
     <w:qFormat/>
     <w:rsid w:val="005B4ED0"/>
@@ -9197,10 +9438,10 @@
       <w:iCs/>
     </w:rPr>
   </w:style>
-  <w:style w:type="character" w:customStyle="1" w:styleId="QuoteChar">
-    <w:name w:val="Quote Char"/>
-    <w:basedOn w:val="DefaultParagraphFont"/>
-    <w:link w:val="Quote"/>
+  <w:style w:type="character" w:customStyle="1" w:styleId="CitaCar">
+    <w:name w:val="Cita Car"/>
+    <w:basedOn w:val="Fuentedeprrafopredeter"/>
+    <w:link w:val="Cita"/>
     <w:uiPriority w:val="29"/>
     <w:rsid w:val="005B4ED0"/>
     <w:rPr>
@@ -9209,11 +9450,11 @@
       <w:iCs/>
     </w:rPr>
   </w:style>
-  <w:style w:type="paragraph" w:styleId="IntenseQuote">
+  <w:style w:type="paragraph" w:styleId="Citadestacada">
     <w:name w:val="Intense Quote"/>
     <w:basedOn w:val="Normal"/>
     <w:next w:val="Normal"/>
-    <w:link w:val="IntenseQuoteChar"/>
+    <w:link w:val="CitadestacadaCar"/>
     <w:uiPriority w:val="30"/>
     <w:qFormat/>
     <w:rsid w:val="005B4ED0"/>
@@ -9229,10 +9470,10 @@
       <w:szCs w:val="24"/>
     </w:rPr>
   </w:style>
-  <w:style w:type="character" w:customStyle="1" w:styleId="IntenseQuoteChar">
-    <w:name w:val="Intense Quote Char"/>
-    <w:basedOn w:val="DefaultParagraphFont"/>
-    <w:link w:val="IntenseQuote"/>
+  <w:style w:type="character" w:customStyle="1" w:styleId="CitadestacadaCar">
+    <w:name w:val="Cita destacada Car"/>
+    <w:basedOn w:val="Fuentedeprrafopredeter"/>
+    <w:link w:val="Citadestacada"/>
     <w:uiPriority w:val="30"/>
     <w:rsid w:val="005B4ED0"/>
     <w:rPr>
@@ -9242,9 +9483,9 @@
       <w:szCs w:val="24"/>
     </w:rPr>
   </w:style>
-  <w:style w:type="character" w:styleId="SubtleEmphasis">
+  <w:style w:type="character" w:styleId="nfasissutil">
     <w:name w:val="Subtle Emphasis"/>
-    <w:basedOn w:val="DefaultParagraphFont"/>
+    <w:basedOn w:val="Fuentedeprrafopredeter"/>
     <w:uiPriority w:val="19"/>
     <w:qFormat/>
     <w:rsid w:val="005B4ED0"/>
@@ -9254,9 +9495,9 @@
       <w:color w:val="404040" w:themeColor="text1" w:themeTint="BF"/>
     </w:rPr>
   </w:style>
-  <w:style w:type="character" w:styleId="IntenseEmphasis">
+  <w:style w:type="character" w:styleId="nfasisintenso">
     <w:name w:val="Intense Emphasis"/>
-    <w:basedOn w:val="DefaultParagraphFont"/>
+    <w:basedOn w:val="Fuentedeprrafopredeter"/>
     <w:uiPriority w:val="21"/>
     <w:qFormat/>
     <w:rsid w:val="005B4ED0"/>
@@ -9268,9 +9509,9 @@
       <w:color w:val="5B9BD5" w:themeColor="accent1"/>
     </w:rPr>
   </w:style>
-  <w:style w:type="character" w:styleId="SubtleReference">
+  <w:style w:type="character" w:styleId="Referenciasutil">
     <w:name w:val="Subtle Reference"/>
-    <w:basedOn w:val="DefaultParagraphFont"/>
+    <w:basedOn w:val="Fuentedeprrafopredeter"/>
     <w:uiPriority w:val="31"/>
     <w:qFormat/>
     <w:rsid w:val="005B4ED0"/>
@@ -9280,9 +9521,9 @@
       <w:u w:val="single" w:color="7F7F7F" w:themeColor="text1" w:themeTint="80"/>
     </w:rPr>
   </w:style>
-  <w:style w:type="character" w:styleId="IntenseReference">
+  <w:style w:type="character" w:styleId="Referenciaintensa">
     <w:name w:val="Intense Reference"/>
-    <w:basedOn w:val="DefaultParagraphFont"/>
+    <w:basedOn w:val="Fuentedeprrafopredeter"/>
     <w:uiPriority w:val="32"/>
     <w:qFormat/>
     <w:rsid w:val="005B4ED0"/>
@@ -9295,9 +9536,9 @@
       <w:u w:val="single"/>
     </w:rPr>
   </w:style>
-  <w:style w:type="character" w:styleId="BookTitle">
+  <w:style w:type="character" w:styleId="Ttulodellibro">
     <w:name w:val="Book Title"/>
-    <w:basedOn w:val="DefaultParagraphFont"/>
+    <w:basedOn w:val="Fuentedeprrafopredeter"/>
     <w:uiPriority w:val="33"/>
     <w:qFormat/>
     <w:rsid w:val="005B4ED0"/>
@@ -9307,9 +9548,9 @@
       <w:smallCaps/>
     </w:rPr>
   </w:style>
-  <w:style w:type="paragraph" w:styleId="TOCHeading">
+  <w:style w:type="paragraph" w:styleId="TtuloTDC">
     <w:name w:val="TOC Heading"/>
-    <w:basedOn w:val="Heading1"/>
+    <w:basedOn w:val="Ttulo1"/>
     <w:next w:val="Normal"/>
     <w:uiPriority w:val="39"/>
     <w:unhideWhenUsed/>
@@ -9322,7 +9563,7 @@
   <w:style w:type="paragraph" w:customStyle="1" w:styleId="1">
     <w:name w:val="1"/>
     <w:basedOn w:val="Normal"/>
-    <w:next w:val="Title"/>
+    <w:next w:val="Ttulo"/>
     <w:rsid w:val="005B4ED0"/>
     <w:pPr>
       <w:spacing w:before="240" w:after="60" w:line="240" w:lineRule="auto"/>
@@ -9341,7 +9582,7 @@
   </w:style>
   <w:style w:type="character" w:customStyle="1" w:styleId="TtuloCar">
     <w:name w:val="Título Car"/>
-    <w:basedOn w:val="DefaultParagraphFont"/>
+    <w:basedOn w:val="Fuentedeprrafopredeter"/>
     <w:locked/>
     <w:rsid w:val="005B4ED0"/>
     <w:rPr>
@@ -9472,7 +9713,7 @@
   <w:style w:type="character" w:customStyle="1" w:styleId="38Car">
     <w:name w:val="38 Car"/>
     <w:aliases w:val="guión con francesa 0 Car"/>
-    <w:basedOn w:val="DefaultParagraphFont"/>
+    <w:basedOn w:val="Fuentedeprrafopredeter"/>
     <w:link w:val="guinconfrancesa0"/>
     <w:uiPriority w:val="99"/>
     <w:locked/>
@@ -9500,7 +9741,7 @@
   </w:style>
   <w:style w:type="character" w:customStyle="1" w:styleId="Francesa2Car">
     <w:name w:val="Francesa 2 Car"/>
-    <w:basedOn w:val="DefaultParagraphFont"/>
+    <w:basedOn w:val="Fuentedeprrafopredeter"/>
     <w:link w:val="Francesa2"/>
     <w:uiPriority w:val="99"/>
     <w:locked/>
@@ -9512,9 +9753,9 @@
       <w:lang w:eastAsia="es-ES"/>
     </w:rPr>
   </w:style>
-  <w:style w:type="character" w:styleId="PlaceholderText">
+  <w:style w:type="character" w:styleId="Textodelmarcadordeposicin">
     <w:name w:val="Placeholder Text"/>
-    <w:basedOn w:val="DefaultParagraphFont"/>
+    <w:basedOn w:val="Fuentedeprrafopredeter"/>
     <w:uiPriority w:val="99"/>
     <w:semiHidden/>
     <w:rsid w:val="005B4ED0"/>
@@ -9522,10 +9763,10 @@
       <w:color w:val="808080"/>
     </w:rPr>
   </w:style>
-  <w:style w:type="paragraph" w:styleId="BalloonText">
+  <w:style w:type="paragraph" w:styleId="Textodeglobo">
     <w:name w:val="Balloon Text"/>
     <w:basedOn w:val="Normal"/>
-    <w:link w:val="BalloonTextChar"/>
+    <w:link w:val="TextodegloboCar"/>
     <w:uiPriority w:val="99"/>
     <w:semiHidden/>
     <w:unhideWhenUsed/>
@@ -9539,10 +9780,10 @@
       <w:szCs w:val="18"/>
     </w:rPr>
   </w:style>
-  <w:style w:type="character" w:customStyle="1" w:styleId="BalloonTextChar">
-    <w:name w:val="Balloon Text Char"/>
-    <w:basedOn w:val="DefaultParagraphFont"/>
-    <w:link w:val="BalloonText"/>
+  <w:style w:type="character" w:customStyle="1" w:styleId="TextodegloboCar">
+    <w:name w:val="Texto de globo Car"/>
+    <w:basedOn w:val="Fuentedeprrafopredeter"/>
+    <w:link w:val="Textodeglobo"/>
     <w:uiPriority w:val="99"/>
     <w:semiHidden/>
     <w:rsid w:val="005B4ED0"/>
@@ -9552,10 +9793,10 @@
       <w:szCs w:val="18"/>
     </w:rPr>
   </w:style>
-  <w:style w:type="paragraph" w:styleId="Header">
+  <w:style w:type="paragraph" w:styleId="Encabezado">
     <w:name w:val="header"/>
     <w:basedOn w:val="Normal"/>
-    <w:link w:val="HeaderChar"/>
+    <w:link w:val="EncabezadoCar"/>
     <w:unhideWhenUsed/>
     <w:rsid w:val="005B4ED0"/>
     <w:pPr>
@@ -9569,20 +9810,20 @@
       <w:rFonts w:eastAsiaTheme="minorEastAsia"/>
     </w:rPr>
   </w:style>
-  <w:style w:type="character" w:customStyle="1" w:styleId="HeaderChar">
-    <w:name w:val="Header Char"/>
-    <w:basedOn w:val="DefaultParagraphFont"/>
-    <w:link w:val="Header"/>
+  <w:style w:type="character" w:customStyle="1" w:styleId="EncabezadoCar">
+    <w:name w:val="Encabezado Car"/>
+    <w:basedOn w:val="Fuentedeprrafopredeter"/>
+    <w:link w:val="Encabezado"/>
     <w:uiPriority w:val="99"/>
     <w:rsid w:val="005B4ED0"/>
     <w:rPr>
       <w:rFonts w:eastAsiaTheme="minorEastAsia"/>
     </w:rPr>
   </w:style>
-  <w:style w:type="paragraph" w:styleId="Footer">
+  <w:style w:type="paragraph" w:styleId="Piedepgina">
     <w:name w:val="footer"/>
     <w:basedOn w:val="Normal"/>
-    <w:link w:val="FooterChar"/>
+    <w:link w:val="PiedepginaCar"/>
     <w:uiPriority w:val="99"/>
     <w:unhideWhenUsed/>
     <w:rsid w:val="005B4ED0"/>
@@ -9597,10 +9838,10 @@
       <w:rFonts w:eastAsiaTheme="minorEastAsia"/>
     </w:rPr>
   </w:style>
-  <w:style w:type="character" w:customStyle="1" w:styleId="FooterChar">
-    <w:name w:val="Footer Char"/>
-    <w:basedOn w:val="DefaultParagraphFont"/>
-    <w:link w:val="Footer"/>
+  <w:style w:type="character" w:customStyle="1" w:styleId="PiedepginaCar">
+    <w:name w:val="Pie de página Car"/>
+    <w:basedOn w:val="Fuentedeprrafopredeter"/>
+    <w:link w:val="Piedepgina"/>
     <w:uiPriority w:val="99"/>
     <w:rsid w:val="005B4ED0"/>
     <w:rPr>
@@ -9617,7 +9858,7 @@
       </w:numPr>
     </w:pPr>
   </w:style>
-  <w:style w:type="paragraph" w:styleId="TOC1">
+  <w:style w:type="paragraph" w:styleId="TDC1">
     <w:name w:val="toc 1"/>
     <w:basedOn w:val="Normal"/>
     <w:next w:val="Normal"/>
@@ -9636,7 +9877,7 @@
       <w:rFonts w:eastAsiaTheme="minorEastAsia"/>
     </w:rPr>
   </w:style>
-  <w:style w:type="paragraph" w:styleId="TOC2">
+  <w:style w:type="paragraph" w:styleId="TDC2">
     <w:name w:val="toc 2"/>
     <w:basedOn w:val="Normal"/>
     <w:next w:val="Normal"/>
@@ -9652,9 +9893,9 @@
       <w:rFonts w:eastAsiaTheme="minorEastAsia"/>
     </w:rPr>
   </w:style>
-  <w:style w:type="character" w:styleId="Hyperlink">
+  <w:style w:type="character" w:styleId="Hipervnculo">
     <w:name w:val="Hyperlink"/>
-    <w:basedOn w:val="DefaultParagraphFont"/>
+    <w:basedOn w:val="Fuentedeprrafopredeter"/>
     <w:uiPriority w:val="99"/>
     <w:unhideWhenUsed/>
     <w:rsid w:val="005B4ED0"/>
@@ -9663,17 +9904,17 @@
       <w:u w:val="single"/>
     </w:rPr>
   </w:style>
-  <w:style w:type="character" w:styleId="LineNumber">
+  <w:style w:type="character" w:styleId="Nmerodelnea">
     <w:name w:val="line number"/>
-    <w:basedOn w:val="DefaultParagraphFont"/>
+    <w:basedOn w:val="Fuentedeprrafopredeter"/>
     <w:uiPriority w:val="99"/>
     <w:semiHidden/>
     <w:unhideWhenUsed/>
     <w:rsid w:val="005B4ED0"/>
   </w:style>
-  <w:style w:type="table" w:styleId="TableGrid">
+  <w:style w:type="table" w:styleId="Tablaconcuadrcula">
     <w:name w:val="Table Grid"/>
-    <w:basedOn w:val="TableNormal"/>
+    <w:basedOn w:val="Tablanormal"/>
     <w:uiPriority w:val="39"/>
     <w:rsid w:val="005B4ED0"/>
     <w:pPr>
@@ -9693,7 +9934,7 @@
       </w:tblBorders>
     </w:tblPr>
   </w:style>
-  <w:style w:type="paragraph" w:styleId="TOC3">
+  <w:style w:type="paragraph" w:styleId="TDC3">
     <w:name w:val="toc 3"/>
     <w:basedOn w:val="Normal"/>
     <w:next w:val="Normal"/>
@@ -9709,9 +9950,9 @@
       <w:rFonts w:eastAsiaTheme="minorEastAsia"/>
     </w:rPr>
   </w:style>
-  <w:style w:type="table" w:styleId="PlainTable1">
+  <w:style w:type="table" w:styleId="Tablanormal1">
     <w:name w:val="Plain Table 1"/>
-    <w:basedOn w:val="TableNormal"/>
+    <w:basedOn w:val="Tablanormal"/>
     <w:uiPriority w:val="41"/>
     <w:rsid w:val="005B4ED0"/>
     <w:pPr>
@@ -9791,12 +10032,12 @@
   </w:style>
   <w:style w:type="character" w:customStyle="1" w:styleId="apple-converted-space">
     <w:name w:val="apple-converted-space"/>
-    <w:basedOn w:val="DefaultParagraphFont"/>
+    <w:basedOn w:val="Fuentedeprrafopredeter"/>
     <w:rsid w:val="006C5CBB"/>
   </w:style>
-  <w:style w:type="character" w:styleId="FollowedHyperlink">
+  <w:style w:type="character" w:styleId="Hipervnculovisitado">
     <w:name w:val="FollowedHyperlink"/>
-    <w:basedOn w:val="DefaultParagraphFont"/>
+    <w:basedOn w:val="Fuentedeprrafopredeter"/>
     <w:uiPriority w:val="99"/>
     <w:semiHidden/>
     <w:unhideWhenUsed/>
@@ -9806,10 +10047,10 @@
       <w:u w:val="single"/>
     </w:rPr>
   </w:style>
-  <w:style w:type="paragraph" w:styleId="BodyText">
+  <w:style w:type="paragraph" w:styleId="Textoindependiente">
     <w:name w:val="Body Text"/>
     <w:basedOn w:val="Normal"/>
-    <w:link w:val="BodyTextChar"/>
+    <w:link w:val="TextoindependienteCar"/>
     <w:uiPriority w:val="99"/>
     <w:semiHidden/>
     <w:unhideWhenUsed/>
@@ -9818,10 +10059,10 @@
       <w:spacing w:after="120"/>
     </w:pPr>
   </w:style>
-  <w:style w:type="character" w:customStyle="1" w:styleId="BodyTextChar">
-    <w:name w:val="Body Text Char"/>
-    <w:basedOn w:val="DefaultParagraphFont"/>
-    <w:link w:val="BodyText"/>
+  <w:style w:type="character" w:customStyle="1" w:styleId="TextoindependienteCar">
+    <w:name w:val="Texto independiente Car"/>
+    <w:basedOn w:val="Fuentedeprrafopredeter"/>
+    <w:link w:val="Textoindependiente"/>
     <w:uiPriority w:val="99"/>
     <w:semiHidden/>
     <w:rsid w:val="00BD20F7"/>
@@ -9831,8 +10072,8 @@
   </w:style>
   <w:style w:type="table" w:customStyle="1" w:styleId="Tablaconcuadrcula1">
     <w:name w:val="Tabla con cuadrícula1"/>
-    <w:basedOn w:val="TableNormal"/>
-    <w:next w:val="TableGrid"/>
+    <w:basedOn w:val="Tablanormal"/>
+    <w:next w:val="Tablaconcuadrcula"/>
     <w:uiPriority w:val="39"/>
     <w:rsid w:val="00F816B0"/>
     <w:pPr>
@@ -9854,8 +10095,8 @@
   </w:style>
   <w:style w:type="table" w:customStyle="1" w:styleId="Tablanormal11">
     <w:name w:val="Tabla normal 11"/>
-    <w:basedOn w:val="TableNormal"/>
-    <w:next w:val="PlainTable1"/>
+    <w:basedOn w:val="Tablanormal"/>
+    <w:next w:val="Tablanormal1"/>
     <w:uiPriority w:val="41"/>
     <w:rsid w:val="00F816B0"/>
     <w:pPr>
@@ -9916,9 +10157,9 @@
       </w:tcPr>
     </w:tblStylePr>
   </w:style>
-  <w:style w:type="table" w:styleId="ListTable4-Accent1">
+  <w:style w:type="table" w:styleId="Tabladelista4-nfasis1">
     <w:name w:val="List Table 4 Accent 1"/>
-    <w:basedOn w:val="TableNormal"/>
+    <w:basedOn w:val="Tablanormal"/>
     <w:uiPriority w:val="49"/>
     <w:rsid w:val="005C7D58"/>
     <w:pPr>
@@ -9990,7 +10231,7 @@
       </w:tcPr>
     </w:tblStylePr>
   </w:style>
-  <w:style w:type="paragraph" w:styleId="TableofFigures">
+  <w:style w:type="paragraph" w:styleId="Tabladeilustraciones">
     <w:name w:val="table of figures"/>
     <w:basedOn w:val="Normal"/>
     <w:next w:val="Normal"/>
@@ -10001,9 +10242,9 @@
       <w:spacing w:after="0"/>
     </w:pPr>
   </w:style>
-  <w:style w:type="table" w:styleId="ListTable3-Accent3">
+  <w:style w:type="table" w:styleId="Tabladelista3-nfasis3">
     <w:name w:val="List Table 3 Accent 3"/>
-    <w:basedOn w:val="TableNormal"/>
+    <w:basedOn w:val="Tablanormal"/>
     <w:uiPriority w:val="48"/>
     <w:rsid w:val="00603120"/>
     <w:pPr>
@@ -10141,10 +10382,10 @@
       <w:lang w:val="es-ES_tradnl" w:eastAsia="es-ES"/>
     </w:rPr>
   </w:style>
-  <w:style w:type="paragraph" w:styleId="CommentText">
+  <w:style w:type="paragraph" w:styleId="Textocomentario">
     <w:name w:val="annotation text"/>
     <w:basedOn w:val="Normal"/>
-    <w:link w:val="CommentTextChar"/>
+    <w:link w:val="TextocomentarioCar"/>
     <w:uiPriority w:val="99"/>
     <w:semiHidden/>
     <w:unhideWhenUsed/>
@@ -10156,10 +10397,10 @@
       <w:szCs w:val="20"/>
     </w:rPr>
   </w:style>
-  <w:style w:type="character" w:customStyle="1" w:styleId="CommentTextChar">
-    <w:name w:val="Comment Text Char"/>
-    <w:basedOn w:val="DefaultParagraphFont"/>
-    <w:link w:val="CommentText"/>
+  <w:style w:type="character" w:customStyle="1" w:styleId="TextocomentarioCar">
+    <w:name w:val="Texto comentario Car"/>
+    <w:basedOn w:val="Fuentedeprrafopredeter"/>
+    <w:link w:val="Textocomentario"/>
     <w:uiPriority w:val="99"/>
     <w:semiHidden/>
     <w:rPr>
@@ -10168,9 +10409,9 @@
       <w:szCs w:val="20"/>
     </w:rPr>
   </w:style>
-  <w:style w:type="character" w:styleId="CommentReference">
+  <w:style w:type="character" w:styleId="Refdecomentario">
     <w:name w:val="annotation reference"/>
-    <w:basedOn w:val="DefaultParagraphFont"/>
+    <w:basedOn w:val="Fuentedeprrafopredeter"/>
     <w:uiPriority w:val="99"/>
     <w:semiHidden/>
     <w:unhideWhenUsed/>
@@ -10179,7 +10420,7 @@
       <w:szCs w:val="16"/>
     </w:rPr>
   </w:style>
-  <w:style w:type="paragraph" w:styleId="Index1">
+  <w:style w:type="paragraph" w:styleId="ndice1">
     <w:name w:val="index 1"/>
     <w:basedOn w:val="Normal"/>
     <w:next w:val="Normal"/>

</xml_diff>